<commit_message>
Chahnges To Jmeter Document
</commit_message>
<xml_diff>
--- a/JMeter/02 How to Download & Install Apache JMeter in easy steps.docx
+++ b/JMeter/02 How to Download & Install Apache JMeter in easy steps.docx
@@ -4,7 +4,7 @@
   <w:body>
     <w:p>
       <w:pPr>
-        <w:pStyle w:val="668"/>
+        <w:pStyle w:val="688"/>
         <w:ind w:left="0" w:right="0" w:firstLine="0"/>
         <w:spacing w:before="150" w:after="0" w:afterAutospacing="0" w:line="510" w:lineRule="atLeast"/>
         <w:shd w:val="clear" w:color="ffffff" w:fill="ffffff"/>
@@ -39,7 +39,7 @@
       </w:pPr>
       <w:r>
         <w:rPr>
-          <w:rStyle w:val="826"/>
+          <w:rStyle w:val="846"/>
           <w:rFonts w:ascii="Arial" w:hAnsi="Arial" w:eastAsia="Arial" w:cs="Arial"/>
           <w:color w:val="222222"/>
           <w:sz w:val="24"/>
@@ -49,7 +49,7 @@
     </w:p>
     <w:p>
       <w:pPr>
-        <w:pStyle w:val="670"/>
+        <w:pStyle w:val="690"/>
         <w:ind w:left="0" w:right="0" w:firstLine="0"/>
         <w:spacing w:before="0" w:after="0" w:afterAutospacing="0" w:line="600" w:lineRule="atLeast"/>
         <w:pBdr>
@@ -109,7 +109,7 @@
       <w:hyperlink r:id="rId9" w:tooltip="https://www.guru99.com/java-tutorial.html" w:history="1">
         <w:r>
           <w:rPr>
-            <w:rStyle w:val="826"/>
+            <w:rStyle w:val="846"/>
             <w:rFonts w:ascii="Arial" w:hAnsi="Arial" w:eastAsia="Arial" w:cs="Arial"/>
             <w:color w:val="222222"/>
             <w:sz w:val="30"/>
@@ -151,7 +151,7 @@
     </w:p>
     <w:p>
       <w:pPr>
-        <w:pStyle w:val="848"/>
+        <w:pStyle w:val="868"/>
         <w:numPr>
           <w:ilvl w:val="0"/>
           <w:numId w:val="8"/>
@@ -177,7 +177,7 @@
     </w:p>
     <w:p>
       <w:pPr>
-        <w:pStyle w:val="848"/>
+        <w:pStyle w:val="868"/>
         <w:numPr>
           <w:ilvl w:val="0"/>
           <w:numId w:val="8"/>
@@ -203,7 +203,7 @@
     </w:p>
     <w:p>
       <w:pPr>
-        <w:pStyle w:val="848"/>
+        <w:pStyle w:val="868"/>
         <w:numPr>
           <w:ilvl w:val="0"/>
           <w:numId w:val="8"/>
@@ -229,7 +229,7 @@
     </w:p>
     <w:p>
       <w:pPr>
-        <w:pStyle w:val="848"/>
+        <w:pStyle w:val="868"/>
         <w:numPr>
           <w:ilvl w:val="0"/>
           <w:numId w:val="8"/>
@@ -274,7 +274,7 @@
     </w:p>
     <w:p>
       <w:pPr>
-        <w:pStyle w:val="670"/>
+        <w:pStyle w:val="690"/>
         <w:ind w:left="0" w:right="0" w:firstLine="0"/>
         <w:spacing w:before="0" w:after="0" w:afterAutospacing="0" w:line="600" w:lineRule="atLeast"/>
         <w:pBdr>
@@ -297,7 +297,7 @@
     </w:p>
     <w:p>
       <w:pPr>
-        <w:pStyle w:val="672"/>
+        <w:pStyle w:val="692"/>
         <w:ind w:left="0" w:right="0" w:firstLine="0"/>
         <w:spacing w:before="0" w:after="0" w:afterAutospacing="0" w:line="375" w:lineRule="atLeast"/>
         <w:pBdr>
@@ -340,7 +340,7 @@
       <w:hyperlink r:id="rId10" w:tooltip="https://www.oracle.com/java/technologies/javase-downloads.html" w:history="1">
         <w:r>
           <w:rPr>
-            <w:rStyle w:val="826"/>
+            <w:rStyle w:val="846"/>
             <w:rFonts w:ascii="Arial" w:hAnsi="Arial" w:eastAsia="Arial" w:cs="Arial"/>
             <w:color w:val="222222"/>
             <w:sz w:val="30"/>
@@ -368,12 +368,12 @@
       <w:hyperlink r:id="rId12" w:tooltip="https://www.guru99.com/images/JavaDownload.png" w:history="1">
         <w:r>
           <w:rPr>
-            <w:rStyle w:val="826"/>
+            <w:rStyle w:val="846"/>
           </w:rPr>
         </w:r>
         <w:r>
           <w:rPr>
-            <w:rStyle w:val="826"/>
+            <w:rStyle w:val="846"/>
           </w:rPr>
           <mc:AlternateContent>
             <mc:Choice Requires="wpg">
@@ -467,7 +467,7 @@
     </w:p>
     <w:p>
       <w:pPr>
-        <w:pStyle w:val="848"/>
+        <w:pStyle w:val="868"/>
         <w:numPr>
           <w:ilvl w:val="0"/>
           <w:numId w:val="10"/>
@@ -502,7 +502,7 @@
     </w:p>
     <w:p>
       <w:pPr>
-        <w:pStyle w:val="848"/>
+        <w:pStyle w:val="868"/>
         <w:numPr>
           <w:ilvl w:val="0"/>
           <w:numId w:val="10"/>
@@ -572,12 +572,12 @@
       <w:hyperlink r:id="rId14" w:tooltip="https://www.guru99.com/images/Administrator.png" w:history="1">
         <w:r>
           <w:rPr>
-            <w:rStyle w:val="826"/>
+            <w:rStyle w:val="846"/>
           </w:rPr>
         </w:r>
         <w:r>
           <w:rPr>
-            <w:rStyle w:val="826"/>
+            <w:rStyle w:val="846"/>
           </w:rPr>
           <mc:AlternateContent>
             <mc:Choice Requires="wpg">
@@ -691,7 +691,7 @@
       <w:hyperlink r:id="rId15" w:tooltip="https://www.guru99.com/install-java.html" w:history="1">
         <w:r>
           <w:rPr>
-            <w:rStyle w:val="826"/>
+            <w:rStyle w:val="846"/>
             <w:rFonts w:ascii="Arial" w:hAnsi="Arial" w:eastAsia="Arial" w:cs="Arial"/>
             <w:color w:val="222222"/>
             <w:sz w:val="30"/>
@@ -705,7 +705,7 @@
     </w:p>
     <w:p>
       <w:pPr>
-        <w:pStyle w:val="672"/>
+        <w:pStyle w:val="692"/>
         <w:ind w:left="0" w:right="0" w:firstLine="0"/>
         <w:spacing w:before="0" w:after="0" w:afterAutospacing="0" w:line="375" w:lineRule="atLeast"/>
         <w:pBdr>
@@ -765,7 +765,7 @@
       <w:hyperlink r:id="rId16" w:tooltip="http://jmeter.apache.org/download_jmeter.cgi" w:history="1">
         <w:r>
           <w:rPr>
-            <w:rStyle w:val="826"/>
+            <w:rStyle w:val="846"/>
             <w:rFonts w:ascii="Arial" w:hAnsi="Arial" w:eastAsia="Arial" w:cs="Arial"/>
             <w:color w:val="222222"/>
             <w:sz w:val="30"/>
@@ -821,12 +821,12 @@
       <w:hyperlink r:id="rId18" w:tooltip="https://www.guru99.com/images/ApacheJmeter.png" w:history="1">
         <w:r>
           <w:rPr>
-            <w:rStyle w:val="826"/>
+            <w:rStyle w:val="846"/>
           </w:rPr>
         </w:r>
         <w:r>
           <w:rPr>
-            <w:rStyle w:val="826"/>
+            <w:rStyle w:val="846"/>
           </w:rPr>
           <mc:AlternateContent>
             <mc:Choice Requires="wpg">
@@ -899,7 +899,7 @@
     </w:p>
     <w:p>
       <w:pPr>
-        <w:pStyle w:val="672"/>
+        <w:pStyle w:val="692"/>
         <w:ind w:left="0" w:right="0" w:firstLine="0"/>
         <w:spacing w:before="0" w:after="0" w:afterAutospacing="0" w:line="375" w:lineRule="atLeast"/>
         <w:pBdr>
@@ -978,12 +978,12 @@
       <w:hyperlink r:id="rId20" w:tooltip="https://www.guru99.com/images/ApacheJmeter2_9.png" w:history="1">
         <w:r>
           <w:rPr>
-            <w:rStyle w:val="826"/>
+            <w:rStyle w:val="846"/>
           </w:rPr>
         </w:r>
         <w:r>
           <w:rPr>
-            <w:rStyle w:val="826"/>
+            <w:rStyle w:val="846"/>
           </w:rPr>
           <mc:AlternateContent>
             <mc:Choice Requires="wpg">
@@ -1077,7 +1077,7 @@
     </w:p>
     <w:p>
       <w:pPr>
-        <w:pStyle w:val="848"/>
+        <w:pStyle w:val="868"/>
         <w:numPr>
           <w:ilvl w:val="0"/>
           <w:numId w:val="11"/>
@@ -1120,7 +1120,7 @@
     </w:p>
     <w:p>
       <w:pPr>
-        <w:pStyle w:val="848"/>
+        <w:pStyle w:val="868"/>
         <w:numPr>
           <w:ilvl w:val="0"/>
           <w:numId w:val="11"/>
@@ -1163,7 +1163,7 @@
     </w:p>
     <w:p>
       <w:pPr>
-        <w:pStyle w:val="848"/>
+        <w:pStyle w:val="868"/>
         <w:numPr>
           <w:ilvl w:val="0"/>
           <w:numId w:val="11"/>
@@ -1198,7 +1198,7 @@
     </w:p>
     <w:p>
       <w:pPr>
-        <w:pStyle w:val="848"/>
+        <w:pStyle w:val="868"/>
         <w:numPr>
           <w:ilvl w:val="0"/>
           <w:numId w:val="11"/>
@@ -1241,7 +1241,7 @@
     </w:p>
     <w:p>
       <w:pPr>
-        <w:pStyle w:val="848"/>
+        <w:pStyle w:val="868"/>
         <w:numPr>
           <w:ilvl w:val="0"/>
           <w:numId w:val="11"/>
@@ -1276,7 +1276,7 @@
     </w:p>
     <w:p>
       <w:pPr>
-        <w:pStyle w:val="848"/>
+        <w:pStyle w:val="868"/>
         <w:numPr>
           <w:ilvl w:val="0"/>
           <w:numId w:val="11"/>
@@ -1310,7 +1310,7 @@
       <w:hyperlink r:id="rId21" w:tooltip="https://www.guru99.com/junit-tutorial.html" w:history="1">
         <w:r>
           <w:rPr>
-            <w:rStyle w:val="826"/>
+            <w:rStyle w:val="846"/>
             <w:rFonts w:ascii="Arial" w:hAnsi="Arial" w:eastAsia="Arial" w:cs="Arial"/>
             <w:color w:val="222222"/>
             <w:sz w:val="30"/>
@@ -1331,7 +1331,7 @@
     </w:p>
     <w:p>
       <w:pPr>
-        <w:pStyle w:val="848"/>
+        <w:pStyle w:val="868"/>
         <w:numPr>
           <w:ilvl w:val="0"/>
           <w:numId w:val="11"/>
@@ -1397,7 +1397,7 @@
     </w:p>
     <w:p>
       <w:pPr>
-        <w:pStyle w:val="672"/>
+        <w:pStyle w:val="692"/>
         <w:ind w:left="0" w:right="0" w:firstLine="0"/>
         <w:spacing w:before="0" w:after="0" w:afterAutospacing="0" w:line="375" w:lineRule="atLeast"/>
         <w:pBdr>
@@ -1441,7 +1441,7 @@
     </w:p>
     <w:p>
       <w:pPr>
-        <w:pStyle w:val="848"/>
+        <w:pStyle w:val="868"/>
         <w:numPr>
           <w:ilvl w:val="0"/>
           <w:numId w:val="12"/>
@@ -1467,7 +1467,7 @@
     </w:p>
     <w:p>
       <w:pPr>
-        <w:pStyle w:val="848"/>
+        <w:pStyle w:val="868"/>
         <w:numPr>
           <w:ilvl w:val="0"/>
           <w:numId w:val="12"/>
@@ -1493,7 +1493,7 @@
     </w:p>
     <w:p>
       <w:pPr>
-        <w:pStyle w:val="848"/>
+        <w:pStyle w:val="868"/>
         <w:numPr>
           <w:ilvl w:val="0"/>
           <w:numId w:val="12"/>
@@ -1519,7 +1519,7 @@
     </w:p>
     <w:p>
       <w:pPr>
-        <w:pStyle w:val="670"/>
+        <w:pStyle w:val="690"/>
         <w:ind w:left="0" w:right="0" w:firstLine="0"/>
         <w:spacing w:before="0" w:after="0" w:afterAutospacing="0" w:line="600" w:lineRule="atLeast"/>
         <w:rPr>
@@ -1552,10 +1552,17 @@
           <w:highlight w:val="none"/>
         </w:rPr>
       </w:r>
+      <w:r>
+        <w:rPr>
+          <w:rFonts w:ascii="Arial" w:hAnsi="Arial" w:eastAsia="Arial" w:cs="Arial"/>
+          <w:sz w:val="42"/>
+          <w:szCs w:val="42"/>
+        </w:rPr>
+      </w:r>
     </w:p>
     <w:p>
       <w:pPr>
-        <w:pStyle w:val="670"/>
+        <w:pStyle w:val="690"/>
         <w:ind w:left="0" w:right="0" w:firstLine="0"/>
         <w:spacing w:before="0" w:after="0" w:afterAutospacing="0" w:line="600" w:lineRule="atLeast"/>
         <w:rPr>
@@ -1592,10 +1599,21 @@
           <w:highlight w:val="none"/>
         </w:rPr>
       </w:r>
+      <w:r>
+        <w:rPr>
+          <w:rFonts w:ascii="Arial" w:hAnsi="Arial" w:eastAsia="Arial" w:cs="Arial"/>
+          <w:b/>
+          <w:bCs/>
+          <w:color w:val="222222"/>
+          <w:sz w:val="42"/>
+          <w:szCs w:val="42"/>
+          <w:highlight w:val="none"/>
+        </w:rPr>
+      </w:r>
     </w:p>
     <w:p>
       <w:pPr>
-        <w:pStyle w:val="670"/>
+        <w:pStyle w:val="690"/>
         <w:ind w:left="0" w:right="0" w:firstLine="0"/>
         <w:spacing w:before="0" w:after="0" w:afterAutospacing="0" w:line="600" w:lineRule="atLeast"/>
         <w:rPr>
@@ -1623,7 +1641,17 @@
         </w:rPr>
         <w:t xml:space="preserve">Start JMeter in GUI Mode</w:t>
       </w:r>
-      <w:r/>
+      <w:r>
+        <w:rPr>
+          <w:rFonts w:ascii="Arial" w:hAnsi="Arial" w:eastAsia="Arial" w:cs="Arial"/>
+          <w:b/>
+          <w:bCs/>
+          <w:color w:val="222222"/>
+          <w:sz w:val="42"/>
+          <w:szCs w:val="42"/>
+          <w:highlight w:val="none"/>
+        </w:rPr>
+      </w:r>
     </w:p>
     <w:p>
       <w:pPr>
@@ -1679,12 +1707,12 @@
       <w:hyperlink r:id="rId23" w:tooltip="https://www.guru99.com/images/startjmeter.gif" w:history="1">
         <w:r>
           <w:rPr>
-            <w:rStyle w:val="826"/>
+            <w:rStyle w:val="846"/>
           </w:rPr>
         </w:r>
         <w:r>
           <w:rPr>
-            <w:rStyle w:val="826"/>
+            <w:rStyle w:val="846"/>
           </w:rPr>
           <mc:AlternateContent>
             <mc:Choice Requires="wpg">
@@ -1792,12 +1820,12 @@
       <w:hyperlink r:id="rId25" w:tooltip="https://www.guru99.com/images/ApacheJmeterSnap.png" w:history="1">
         <w:r>
           <w:rPr>
-            <w:rStyle w:val="826"/>
+            <w:rStyle w:val="846"/>
           </w:rPr>
         </w:r>
         <w:r>
           <w:rPr>
-            <w:rStyle w:val="826"/>
+            <w:rStyle w:val="846"/>
           </w:rPr>
           <mc:AlternateContent>
             <mc:Choice Requires="wpg">
@@ -1870,7 +1898,7 @@
     </w:p>
     <w:p>
       <w:pPr>
-        <w:pStyle w:val="670"/>
+        <w:pStyle w:val="690"/>
         <w:ind w:left="0" w:right="0" w:firstLine="0"/>
         <w:spacing w:before="0" w:after="0" w:afterAutospacing="0" w:line="600" w:lineRule="atLeast"/>
         <w:pBdr>
@@ -1893,7 +1921,7 @@
     </w:p>
     <w:p>
       <w:pPr>
-        <w:pStyle w:val="672"/>
+        <w:pStyle w:val="692"/>
         <w:ind w:left="0" w:right="0" w:firstLine="0"/>
         <w:spacing w:before="0" w:after="0" w:afterAutospacing="0" w:line="375" w:lineRule="atLeast"/>
         <w:pBdr>
@@ -1911,6 +1939,16 @@
           <w:sz w:val="36"/>
         </w:rPr>
         <w:t xml:space="preserve">Start JMeter in Server Mode</w:t>
+      </w:r>
+      <w:r>
+        <w:rPr>
+          <w:rFonts w:ascii="Arial" w:hAnsi="Arial" w:eastAsia="Arial" w:cs="Arial"/>
+          <w:b/>
+          <w:color w:val="222222"/>
+          <w:sz w:val="36"/>
+          <w:lang w:val="en-MY"/>
+        </w:rPr>
+        <w:t xml:space="preserve"> (Make Sure TO Make RMI Keystore)</w:t>
       </w:r>
       <w:r/>
     </w:p>
@@ -1953,7 +1991,7 @@
       <w:hyperlink r:id="rId26" w:tooltip="https://www.guru99.com/software-testing.html" w:history="1">
         <w:r>
           <w:rPr>
-            <w:rStyle w:val="826"/>
+            <w:rStyle w:val="846"/>
             <w:rFonts w:ascii="Arial" w:hAnsi="Arial" w:eastAsia="Arial" w:cs="Arial"/>
             <w:color w:val="222222"/>
             <w:sz w:val="30"/>
@@ -2077,12 +2115,12 @@
       <w:hyperlink r:id="rId28" w:tooltip="https://www.guru99.com/images/ApacheJmeterServer.png" w:history="1">
         <w:r>
           <w:rPr>
-            <w:rStyle w:val="826"/>
+            <w:rStyle w:val="846"/>
           </w:rPr>
         </w:r>
         <w:r>
           <w:rPr>
-            <w:rStyle w:val="826"/>
+            <w:rStyle w:val="846"/>
           </w:rPr>
           <mc:AlternateContent>
             <mc:Choice Requires="wpg">
@@ -2155,7 +2193,7 @@
     </w:p>
     <w:p>
       <w:pPr>
-        <w:pStyle w:val="672"/>
+        <w:pStyle w:val="692"/>
         <w:ind w:left="0" w:right="0" w:firstLine="0"/>
         <w:spacing w:before="0" w:after="0" w:afterAutospacing="0" w:line="375" w:lineRule="atLeast"/>
         <w:pBdr>
@@ -2213,12 +2251,12 @@
       <w:hyperlink r:id="rId30" w:tooltip="https://www.guru99.com/images/ApacheJmeterCommandLine.png" w:history="1">
         <w:r>
           <w:rPr>
-            <w:rStyle w:val="826"/>
+            <w:rStyle w:val="846"/>
           </w:rPr>
         </w:r>
         <w:r>
           <w:rPr>
-            <w:rStyle w:val="826"/>
+            <w:rStyle w:val="846"/>
           </w:rPr>
           <mc:AlternateContent>
             <mc:Choice Requires="wpg">
@@ -2347,12 +2385,12 @@
       <w:hyperlink r:id="rId32" w:tooltip="https://www.guru99.com/images/jmetercommandline_2_2.gif" w:history="1">
         <w:r>
           <w:rPr>
-            <w:rStyle w:val="826"/>
+            <w:rStyle w:val="846"/>
           </w:rPr>
         </w:r>
         <w:r>
           <w:rPr>
-            <w:rStyle w:val="826"/>
+            <w:rStyle w:val="846"/>
           </w:rPr>
           <mc:AlternateContent>
             <mc:Choice Requires="wpg">
@@ -2425,7 +2463,7 @@
     </w:p>
     <w:p>
       <w:pPr>
-        <w:pStyle w:val="670"/>
+        <w:pStyle w:val="690"/>
         <w:ind w:left="0" w:right="0" w:firstLine="0"/>
         <w:spacing w:before="0" w:after="0" w:afterAutospacing="0" w:line="600" w:lineRule="atLeast"/>
         <w:pBdr>
@@ -2469,7 +2507,7 @@
     </w:p>
     <w:p>
       <w:pPr>
-        <w:pStyle w:val="848"/>
+        <w:pStyle w:val="868"/>
         <w:numPr>
           <w:ilvl w:val="0"/>
           <w:numId w:val="13"/>
@@ -2517,7 +2555,7 @@
     </w:p>
     <w:p>
       <w:pPr>
-        <w:pStyle w:val="848"/>
+        <w:pStyle w:val="868"/>
         <w:numPr>
           <w:ilvl w:val="0"/>
           <w:numId w:val="14"/>
@@ -2557,7 +2595,7 @@
       <w:hyperlink r:id="rId33" w:tooltip="http://www.saxproject.org/" w:history="1">
         <w:r>
           <w:rPr>
-            <w:rStyle w:val="826"/>
+            <w:rStyle w:val="846"/>
             <w:rFonts w:ascii="Arial" w:hAnsi="Arial" w:eastAsia="Arial" w:cs="Arial"/>
             <w:color w:val="222222"/>
             <w:sz w:val="30"/>
@@ -2578,7 +2616,7 @@
     </w:p>
     <w:p>
       <w:pPr>
-        <w:pStyle w:val="848"/>
+        <w:pStyle w:val="868"/>
         <w:numPr>
           <w:ilvl w:val="0"/>
           <w:numId w:val="15"/>
@@ -2626,7 +2664,7 @@
     </w:p>
     <w:p>
       <w:pPr>
-        <w:pStyle w:val="848"/>
+        <w:pStyle w:val="868"/>
         <w:numPr>
           <w:ilvl w:val="0"/>
           <w:numId w:val="16"/>
@@ -2674,7 +2712,7 @@
     </w:p>
     <w:p>
       <w:pPr>
-        <w:pStyle w:val="670"/>
+        <w:pStyle w:val="690"/>
         <w:ind w:left="0" w:right="0" w:firstLine="0"/>
         <w:spacing w:before="0" w:after="0" w:afterAutospacing="0" w:line="600" w:lineRule="atLeast"/>
         <w:pBdr>
@@ -2697,7 +2735,7 @@
     </w:p>
     <w:p>
       <w:pPr>
-        <w:pStyle w:val="848"/>
+        <w:pStyle w:val="868"/>
         <w:numPr>
           <w:ilvl w:val="0"/>
           <w:numId w:val="17"/>
@@ -2722,7 +2760,7 @@
       <w:hyperlink r:id="rId34" w:tooltip="https://www.guru99.com/unix-linux-tutorial.html" w:history="1">
         <w:r>
           <w:rPr>
-            <w:rStyle w:val="826"/>
+            <w:rStyle w:val="846"/>
             <w:rFonts w:ascii="Arial" w:hAnsi="Arial" w:eastAsia="Arial" w:cs="Arial"/>
             <w:color w:val="222222"/>
             <w:sz w:val="30"/>
@@ -2742,7 +2780,7 @@
       <w:hyperlink r:id="rId35" w:tooltip="https://www.guru99.com/introduction-to-shell-scripting.html" w:history="1">
         <w:r>
           <w:rPr>
-            <w:rStyle w:val="826"/>
+            <w:rStyle w:val="846"/>
             <w:rFonts w:ascii="Arial" w:hAnsi="Arial" w:eastAsia="Arial" w:cs="Arial"/>
             <w:color w:val="222222"/>
             <w:sz w:val="30"/>
@@ -2763,7 +2801,7 @@
     </w:p>
     <w:p>
       <w:pPr>
-        <w:pStyle w:val="848"/>
+        <w:pStyle w:val="868"/>
         <w:numPr>
           <w:ilvl w:val="0"/>
           <w:numId w:val="17"/>
@@ -2806,7 +2844,7 @@
     </w:p>
     <w:p>
       <w:pPr>
-        <w:pStyle w:val="848"/>
+        <w:pStyle w:val="868"/>
         <w:numPr>
           <w:ilvl w:val="0"/>
           <w:numId w:val="17"/>
@@ -2849,7 +2887,7 @@
     </w:p>
     <w:p>
       <w:pPr>
-        <w:pStyle w:val="848"/>
+        <w:pStyle w:val="868"/>
         <w:numPr>
           <w:ilvl w:val="0"/>
           <w:numId w:val="17"/>
@@ -2884,7 +2922,7 @@
     </w:p>
     <w:p>
       <w:pPr>
-        <w:pStyle w:val="848"/>
+        <w:pStyle w:val="868"/>
         <w:numPr>
           <w:ilvl w:val="0"/>
           <w:numId w:val="17"/>
@@ -2919,7 +2957,7 @@
     </w:p>
     <w:p>
       <w:pPr>
-        <w:pStyle w:val="848"/>
+        <w:pStyle w:val="868"/>
         <w:numPr>
           <w:ilvl w:val="0"/>
           <w:numId w:val="17"/>
@@ -2954,7 +2992,7 @@
     </w:p>
     <w:p>
       <w:pPr>
-        <w:pStyle w:val="848"/>
+        <w:pStyle w:val="868"/>
         <w:numPr>
           <w:ilvl w:val="0"/>
           <w:numId w:val="17"/>
@@ -2991,6 +3029,7 @@
       <w:pPr>
         <w:spacing w:after="0" w:afterAutospacing="0" w:line="240" w:lineRule="auto"/>
       </w:pPr>
+      <w:r/>
       <w:r/>
     </w:p>
     <w:sectPr>
@@ -5537,11 +5576,11 @@
     <w:lsdException w:name="Bibliography" w:uiPriority="37"/>
     <w:lsdException w:name="TOC Heading" w:uiPriority="39" w:qFormat="1"/>
   </w:latentStyles>
-  <w:style w:type="paragraph" w:styleId="668">
+  <w:style w:type="paragraph" w:styleId="688">
     <w:name w:val="Heading 1"/>
-    <w:basedOn w:val="844"/>
-    <w:next w:val="844"/>
-    <w:link w:val="669"/>
+    <w:basedOn w:val="864"/>
+    <w:next w:val="864"/>
+    <w:link w:val="689"/>
     <w:uiPriority w:val="9"/>
     <w:qFormat/>
     <w:pPr>
@@ -5556,9 +5595,9 @@
       <w:szCs w:val="40"/>
     </w:rPr>
   </w:style>
-  <w:style w:type="character" w:styleId="669">
+  <w:style w:type="character" w:styleId="689">
     <w:name w:val="Heading 1 Char"/>
-    <w:link w:val="668"/>
+    <w:link w:val="688"/>
     <w:uiPriority w:val="9"/>
     <w:rPr>
       <w:rFonts w:ascii="Arial" w:hAnsi="Arial" w:eastAsia="Arial" w:cs="Arial"/>
@@ -5566,11 +5605,11 @@
       <w:szCs w:val="40"/>
     </w:rPr>
   </w:style>
-  <w:style w:type="paragraph" w:styleId="670">
+  <w:style w:type="paragraph" w:styleId="690">
     <w:name w:val="Heading 2"/>
-    <w:basedOn w:val="844"/>
-    <w:next w:val="844"/>
-    <w:link w:val="671"/>
+    <w:basedOn w:val="864"/>
+    <w:next w:val="864"/>
+    <w:link w:val="691"/>
     <w:uiPriority w:val="9"/>
     <w:unhideWhenUsed/>
     <w:qFormat/>
@@ -5585,20 +5624,20 @@
       <w:sz w:val="34"/>
     </w:rPr>
   </w:style>
-  <w:style w:type="character" w:styleId="671">
+  <w:style w:type="character" w:styleId="691">
     <w:name w:val="Heading 2 Char"/>
-    <w:link w:val="670"/>
+    <w:link w:val="690"/>
     <w:uiPriority w:val="9"/>
     <w:rPr>
       <w:rFonts w:ascii="Arial" w:hAnsi="Arial" w:eastAsia="Arial" w:cs="Arial"/>
       <w:sz w:val="34"/>
     </w:rPr>
   </w:style>
-  <w:style w:type="paragraph" w:styleId="672">
+  <w:style w:type="paragraph" w:styleId="692">
     <w:name w:val="Heading 3"/>
-    <w:basedOn w:val="844"/>
-    <w:next w:val="844"/>
-    <w:link w:val="673"/>
+    <w:basedOn w:val="864"/>
+    <w:next w:val="864"/>
+    <w:link w:val="693"/>
     <w:uiPriority w:val="9"/>
     <w:unhideWhenUsed/>
     <w:qFormat/>
@@ -5614,9 +5653,9 @@
       <w:szCs w:val="30"/>
     </w:rPr>
   </w:style>
-  <w:style w:type="character" w:styleId="673">
+  <w:style w:type="character" w:styleId="693">
     <w:name w:val="Heading 3 Char"/>
-    <w:link w:val="672"/>
+    <w:link w:val="692"/>
     <w:uiPriority w:val="9"/>
     <w:rPr>
       <w:rFonts w:ascii="Arial" w:hAnsi="Arial" w:eastAsia="Arial" w:cs="Arial"/>
@@ -5624,11 +5663,11 @@
       <w:szCs w:val="30"/>
     </w:rPr>
   </w:style>
-  <w:style w:type="paragraph" w:styleId="674">
+  <w:style w:type="paragraph" w:styleId="694">
     <w:name w:val="Heading 4"/>
-    <w:basedOn w:val="844"/>
-    <w:next w:val="844"/>
-    <w:link w:val="675"/>
+    <w:basedOn w:val="864"/>
+    <w:next w:val="864"/>
+    <w:link w:val="695"/>
     <w:uiPriority w:val="9"/>
     <w:unhideWhenUsed/>
     <w:qFormat/>
@@ -5646,9 +5685,9 @@
       <w:szCs w:val="26"/>
     </w:rPr>
   </w:style>
-  <w:style w:type="character" w:styleId="675">
+  <w:style w:type="character" w:styleId="695">
     <w:name w:val="Heading 4 Char"/>
-    <w:link w:val="674"/>
+    <w:link w:val="694"/>
     <w:uiPriority w:val="9"/>
     <w:rPr>
       <w:rFonts w:ascii="Arial" w:hAnsi="Arial" w:eastAsia="Arial" w:cs="Arial"/>
@@ -5658,11 +5697,11 @@
       <w:szCs w:val="26"/>
     </w:rPr>
   </w:style>
-  <w:style w:type="paragraph" w:styleId="676">
+  <w:style w:type="paragraph" w:styleId="696">
     <w:name w:val="Heading 5"/>
-    <w:basedOn w:val="844"/>
-    <w:next w:val="844"/>
-    <w:link w:val="677"/>
+    <w:basedOn w:val="864"/>
+    <w:next w:val="864"/>
+    <w:link w:val="697"/>
     <w:uiPriority w:val="9"/>
     <w:unhideWhenUsed/>
     <w:qFormat/>
@@ -5680,9 +5719,9 @@
       <w:szCs w:val="24"/>
     </w:rPr>
   </w:style>
-  <w:style w:type="character" w:styleId="677">
+  <w:style w:type="character" w:styleId="697">
     <w:name w:val="Heading 5 Char"/>
-    <w:link w:val="676"/>
+    <w:link w:val="696"/>
     <w:uiPriority w:val="9"/>
     <w:rPr>
       <w:rFonts w:ascii="Arial" w:hAnsi="Arial" w:eastAsia="Arial" w:cs="Arial"/>
@@ -5692,11 +5731,11 @@
       <w:szCs w:val="24"/>
     </w:rPr>
   </w:style>
-  <w:style w:type="paragraph" w:styleId="678">
+  <w:style w:type="paragraph" w:styleId="698">
     <w:name w:val="Heading 6"/>
-    <w:basedOn w:val="844"/>
-    <w:next w:val="844"/>
-    <w:link w:val="679"/>
+    <w:basedOn w:val="864"/>
+    <w:next w:val="864"/>
+    <w:link w:val="699"/>
     <w:uiPriority w:val="9"/>
     <w:unhideWhenUsed/>
     <w:qFormat/>
@@ -5714,9 +5753,9 @@
       <w:szCs w:val="22"/>
     </w:rPr>
   </w:style>
-  <w:style w:type="character" w:styleId="679">
+  <w:style w:type="character" w:styleId="699">
     <w:name w:val="Heading 6 Char"/>
-    <w:link w:val="678"/>
+    <w:link w:val="698"/>
     <w:uiPriority w:val="9"/>
     <w:rPr>
       <w:rFonts w:ascii="Arial" w:hAnsi="Arial" w:eastAsia="Arial" w:cs="Arial"/>
@@ -5726,11 +5765,11 @@
       <w:szCs w:val="22"/>
     </w:rPr>
   </w:style>
-  <w:style w:type="paragraph" w:styleId="680">
+  <w:style w:type="paragraph" w:styleId="700">
     <w:name w:val="Heading 7"/>
-    <w:basedOn w:val="844"/>
-    <w:next w:val="844"/>
-    <w:link w:val="681"/>
+    <w:basedOn w:val="864"/>
+    <w:next w:val="864"/>
+    <w:link w:val="701"/>
     <w:uiPriority w:val="9"/>
     <w:unhideWhenUsed/>
     <w:qFormat/>
@@ -5750,9 +5789,9 @@
       <w:szCs w:val="22"/>
     </w:rPr>
   </w:style>
-  <w:style w:type="character" w:styleId="681">
+  <w:style w:type="character" w:styleId="701">
     <w:name w:val="Heading 7 Char"/>
-    <w:link w:val="680"/>
+    <w:link w:val="700"/>
     <w:uiPriority w:val="9"/>
     <w:rPr>
       <w:rFonts w:ascii="Arial" w:hAnsi="Arial" w:eastAsia="Arial" w:cs="Arial"/>
@@ -5764,11 +5803,11 @@
       <w:szCs w:val="22"/>
     </w:rPr>
   </w:style>
-  <w:style w:type="paragraph" w:styleId="682">
+  <w:style w:type="paragraph" w:styleId="702">
     <w:name w:val="Heading 8"/>
-    <w:basedOn w:val="844"/>
-    <w:next w:val="844"/>
-    <w:link w:val="683"/>
+    <w:basedOn w:val="864"/>
+    <w:next w:val="864"/>
+    <w:link w:val="703"/>
     <w:uiPriority w:val="9"/>
     <w:unhideWhenUsed/>
     <w:qFormat/>
@@ -5786,9 +5825,9 @@
       <w:szCs w:val="22"/>
     </w:rPr>
   </w:style>
-  <w:style w:type="character" w:styleId="683">
+  <w:style w:type="character" w:styleId="703">
     <w:name w:val="Heading 8 Char"/>
-    <w:link w:val="682"/>
+    <w:link w:val="702"/>
     <w:uiPriority w:val="9"/>
     <w:rPr>
       <w:rFonts w:ascii="Arial" w:hAnsi="Arial" w:eastAsia="Arial" w:cs="Arial"/>
@@ -5798,11 +5837,11 @@
       <w:szCs w:val="22"/>
     </w:rPr>
   </w:style>
-  <w:style w:type="paragraph" w:styleId="684">
+  <w:style w:type="paragraph" w:styleId="704">
     <w:name w:val="Heading 9"/>
-    <w:basedOn w:val="844"/>
-    <w:next w:val="844"/>
-    <w:link w:val="685"/>
+    <w:basedOn w:val="864"/>
+    <w:next w:val="864"/>
+    <w:link w:val="705"/>
     <w:uiPriority w:val="9"/>
     <w:unhideWhenUsed/>
     <w:qFormat/>
@@ -5820,9 +5859,9 @@
       <w:szCs w:val="21"/>
     </w:rPr>
   </w:style>
-  <w:style w:type="character" w:styleId="685">
+  <w:style w:type="character" w:styleId="705">
     <w:name w:val="Heading 9 Char"/>
-    <w:link w:val="684"/>
+    <w:link w:val="704"/>
     <w:uiPriority w:val="9"/>
     <w:rPr>
       <w:rFonts w:ascii="Arial" w:hAnsi="Arial" w:eastAsia="Arial" w:cs="Arial"/>
@@ -5832,11 +5871,11 @@
       <w:szCs w:val="21"/>
     </w:rPr>
   </w:style>
-  <w:style w:type="paragraph" w:styleId="686">
+  <w:style w:type="paragraph" w:styleId="706">
     <w:name w:val="Title"/>
-    <w:basedOn w:val="844"/>
-    <w:next w:val="844"/>
-    <w:link w:val="687"/>
+    <w:basedOn w:val="864"/>
+    <w:next w:val="864"/>
+    <w:link w:val="707"/>
     <w:uiPriority w:val="10"/>
     <w:qFormat/>
     <w:pPr>
@@ -5848,20 +5887,20 @@
       <w:szCs w:val="48"/>
     </w:rPr>
   </w:style>
-  <w:style w:type="character" w:styleId="687">
+  <w:style w:type="character" w:styleId="707">
     <w:name w:val="Title Char"/>
-    <w:link w:val="686"/>
+    <w:link w:val="706"/>
     <w:uiPriority w:val="10"/>
     <w:rPr>
       <w:sz w:val="48"/>
       <w:szCs w:val="48"/>
     </w:rPr>
   </w:style>
-  <w:style w:type="paragraph" w:styleId="688">
+  <w:style w:type="paragraph" w:styleId="708">
     <w:name w:val="Subtitle"/>
-    <w:basedOn w:val="844"/>
-    <w:next w:val="844"/>
-    <w:link w:val="689"/>
+    <w:basedOn w:val="864"/>
+    <w:next w:val="864"/>
+    <w:link w:val="709"/>
     <w:uiPriority w:val="11"/>
     <w:qFormat/>
     <w:pPr>
@@ -5872,20 +5911,20 @@
       <w:szCs w:val="24"/>
     </w:rPr>
   </w:style>
-  <w:style w:type="character" w:styleId="689">
+  <w:style w:type="character" w:styleId="709">
     <w:name w:val="Subtitle Char"/>
-    <w:link w:val="688"/>
+    <w:link w:val="708"/>
     <w:uiPriority w:val="11"/>
     <w:rPr>
       <w:sz w:val="24"/>
       <w:szCs w:val="24"/>
     </w:rPr>
   </w:style>
-  <w:style w:type="paragraph" w:styleId="690">
+  <w:style w:type="paragraph" w:styleId="710">
     <w:name w:val="Quote"/>
-    <w:basedOn w:val="844"/>
-    <w:next w:val="844"/>
-    <w:link w:val="691"/>
+    <w:basedOn w:val="864"/>
+    <w:next w:val="864"/>
+    <w:link w:val="711"/>
     <w:uiPriority w:val="29"/>
     <w:qFormat/>
     <w:pPr>
@@ -5895,19 +5934,19 @@
       <w:i/>
     </w:rPr>
   </w:style>
-  <w:style w:type="character" w:styleId="691">
+  <w:style w:type="character" w:styleId="711">
     <w:name w:val="Quote Char"/>
-    <w:link w:val="690"/>
+    <w:link w:val="710"/>
     <w:uiPriority w:val="29"/>
     <w:rPr>
       <w:i/>
     </w:rPr>
   </w:style>
-  <w:style w:type="paragraph" w:styleId="692">
+  <w:style w:type="paragraph" w:styleId="712">
     <w:name w:val="Intense Quote"/>
-    <w:basedOn w:val="844"/>
-    <w:next w:val="844"/>
-    <w:link w:val="693"/>
+    <w:basedOn w:val="864"/>
+    <w:next w:val="864"/>
+    <w:link w:val="713"/>
     <w:uiPriority w:val="30"/>
     <w:qFormat/>
     <w:pPr>
@@ -5925,18 +5964,18 @@
       <w:i/>
     </w:rPr>
   </w:style>
-  <w:style w:type="character" w:styleId="693">
+  <w:style w:type="character" w:styleId="713">
     <w:name w:val="Intense Quote Char"/>
-    <w:link w:val="692"/>
+    <w:link w:val="712"/>
     <w:uiPriority w:val="30"/>
     <w:rPr>
       <w:i/>
     </w:rPr>
   </w:style>
-  <w:style w:type="paragraph" w:styleId="694">
+  <w:style w:type="paragraph" w:styleId="714">
     <w:name w:val="Header"/>
-    <w:basedOn w:val="844"/>
-    <w:link w:val="695"/>
+    <w:basedOn w:val="864"/>
+    <w:link w:val="715"/>
     <w:uiPriority w:val="99"/>
     <w:unhideWhenUsed/>
     <w:pPr>
@@ -5947,15 +5986,15 @@
       </w:tabs>
     </w:pPr>
   </w:style>
-  <w:style w:type="character" w:styleId="695">
+  <w:style w:type="character" w:styleId="715">
     <w:name w:val="Header Char"/>
-    <w:link w:val="694"/>
+    <w:link w:val="714"/>
     <w:uiPriority w:val="99"/>
   </w:style>
-  <w:style w:type="paragraph" w:styleId="696">
+  <w:style w:type="paragraph" w:styleId="716">
     <w:name w:val="Footer"/>
-    <w:basedOn w:val="844"/>
-    <w:link w:val="699"/>
+    <w:basedOn w:val="864"/>
+    <w:link w:val="719"/>
     <w:uiPriority w:val="99"/>
     <w:unhideWhenUsed/>
     <w:pPr>
@@ -5966,15 +6005,15 @@
       </w:tabs>
     </w:pPr>
   </w:style>
-  <w:style w:type="character" w:styleId="697">
+  <w:style w:type="character" w:styleId="717">
     <w:name w:val="Footer Char"/>
-    <w:link w:val="696"/>
+    <w:link w:val="716"/>
     <w:uiPriority w:val="99"/>
   </w:style>
-  <w:style w:type="paragraph" w:styleId="698">
+  <w:style w:type="paragraph" w:styleId="718">
     <w:name w:val="Caption"/>
-    <w:basedOn w:val="844"/>
-    <w:next w:val="844"/>
+    <w:basedOn w:val="864"/>
+    <w:next w:val="864"/>
     <w:uiPriority w:val="35"/>
     <w:semiHidden/>
     <w:unhideWhenUsed/>
@@ -5990,15 +6029,15 @@
       <w:szCs w:val="18"/>
     </w:rPr>
   </w:style>
-  <w:style w:type="character" w:styleId="699">
+  <w:style w:type="character" w:styleId="719">
     <w:name w:val="Caption Char"/>
-    <w:basedOn w:val="698"/>
-    <w:link w:val="696"/>
+    <w:basedOn w:val="718"/>
+    <w:link w:val="716"/>
     <w:uiPriority w:val="99"/>
   </w:style>
-  <w:style w:type="table" w:styleId="700">
+  <w:style w:type="table" w:styleId="720">
     <w:name w:val="Table Grid"/>
-    <w:basedOn w:val="845"/>
+    <w:basedOn w:val="865"/>
     <w:uiPriority w:val="59"/>
     <w:pPr>
       <w:spacing w:after="0" w:line="240" w:lineRule="auto"/>
@@ -6021,9 +6060,9 @@
       </w:tblCellMar>
     </w:tblPr>
   </w:style>
-  <w:style w:type="table" w:styleId="701">
+  <w:style w:type="table" w:styleId="721">
     <w:name w:val="Table Grid Light"/>
-    <w:basedOn w:val="845"/>
+    <w:basedOn w:val="865"/>
     <w:uiPriority w:val="59"/>
     <w:pPr>
       <w:spacing w:after="0" w:line="240" w:lineRule="auto"/>
@@ -6046,9 +6085,9 @@
       </w:tblCellMar>
     </w:tblPr>
   </w:style>
-  <w:style w:type="table" w:styleId="702">
+  <w:style w:type="table" w:styleId="722">
     <w:name w:val="Plain Table 1"/>
-    <w:basedOn w:val="845"/>
+    <w:basedOn w:val="865"/>
     <w:uiPriority w:val="59"/>
     <w:pPr>
       <w:spacing w:after="0" w:line="240" w:lineRule="auto"/>
@@ -6113,9 +6152,9 @@
       </w:rPr>
     </w:tblStylePr>
   </w:style>
-  <w:style w:type="table" w:styleId="703">
+  <w:style w:type="table" w:styleId="723">
     <w:name w:val="Plain Table 2"/>
-    <w:basedOn w:val="845"/>
+    <w:basedOn w:val="865"/>
     <w:uiPriority w:val="59"/>
     <w:pPr>
       <w:spacing w:after="0" w:line="240" w:lineRule="auto"/>
@@ -6198,9 +6237,9 @@
       </w:rPr>
     </w:tblStylePr>
   </w:style>
-  <w:style w:type="table" w:styleId="704">
+  <w:style w:type="table" w:styleId="724">
     <w:name w:val="Plain Table 3"/>
-    <w:basedOn w:val="845"/>
+    <w:basedOn w:val="865"/>
     <w:uiPriority w:val="99"/>
     <w:pPr>
       <w:spacing w:after="0" w:line="240" w:lineRule="auto"/>
@@ -6275,9 +6314,9 @@
       </w:rPr>
     </w:tblStylePr>
   </w:style>
-  <w:style w:type="table" w:styleId="705">
+  <w:style w:type="table" w:styleId="725">
     <w:name w:val="Plain Table 4"/>
-    <w:basedOn w:val="845"/>
+    <w:basedOn w:val="865"/>
     <w:uiPriority w:val="99"/>
     <w:pPr>
       <w:spacing w:after="0" w:line="240" w:lineRule="auto"/>
@@ -6332,9 +6371,9 @@
       </w:rPr>
     </w:tblStylePr>
   </w:style>
-  <w:style w:type="table" w:styleId="706">
+  <w:style w:type="table" w:styleId="726">
     <w:name w:val="Plain Table 5"/>
-    <w:basedOn w:val="845"/>
+    <w:basedOn w:val="865"/>
     <w:uiPriority w:val="99"/>
     <w:pPr>
       <w:spacing w:after="0" w:line="240" w:lineRule="auto"/>
@@ -6420,9 +6459,9 @@
       </w:tcPr>
     </w:tblStylePr>
   </w:style>
-  <w:style w:type="table" w:styleId="707">
+  <w:style w:type="table" w:styleId="727">
     <w:name w:val="Grid Table 1 Light"/>
-    <w:basedOn w:val="845"/>
+    <w:basedOn w:val="865"/>
     <w:uiPriority w:val="99"/>
     <w:pPr>
       <w:spacing w:after="0" w:line="240" w:lineRule="auto"/>
@@ -6485,9 +6524,9 @@
       </w:rPr>
     </w:tblStylePr>
   </w:style>
-  <w:style w:type="table" w:styleId="708">
+  <w:style w:type="table" w:styleId="728">
     <w:name w:val="Grid Table 1 Light - Accent 1"/>
-    <w:basedOn w:val="845"/>
+    <w:basedOn w:val="865"/>
     <w:uiPriority w:val="99"/>
     <w:pPr>
       <w:spacing w:after="0" w:line="240" w:lineRule="auto"/>
@@ -6550,9 +6589,9 @@
       </w:rPr>
     </w:tblStylePr>
   </w:style>
-  <w:style w:type="table" w:styleId="709">
+  <w:style w:type="table" w:styleId="729">
     <w:name w:val="Grid Table 1 Light - Accent 2"/>
-    <w:basedOn w:val="845"/>
+    <w:basedOn w:val="865"/>
     <w:uiPriority w:val="99"/>
     <w:pPr>
       <w:spacing w:after="0" w:line="240" w:lineRule="auto"/>
@@ -6615,9 +6654,9 @@
       </w:rPr>
     </w:tblStylePr>
   </w:style>
-  <w:style w:type="table" w:styleId="710">
+  <w:style w:type="table" w:styleId="730">
     <w:name w:val="Grid Table 1 Light - Accent 3"/>
-    <w:basedOn w:val="845"/>
+    <w:basedOn w:val="865"/>
     <w:uiPriority w:val="99"/>
     <w:pPr>
       <w:spacing w:after="0" w:line="240" w:lineRule="auto"/>
@@ -6680,9 +6719,9 @@
       </w:rPr>
     </w:tblStylePr>
   </w:style>
-  <w:style w:type="table" w:styleId="711">
+  <w:style w:type="table" w:styleId="731">
     <w:name w:val="Grid Table 1 Light - Accent 4"/>
-    <w:basedOn w:val="845"/>
+    <w:basedOn w:val="865"/>
     <w:uiPriority w:val="99"/>
     <w:pPr>
       <w:spacing w:after="0" w:line="240" w:lineRule="auto"/>
@@ -6745,9 +6784,9 @@
       </w:rPr>
     </w:tblStylePr>
   </w:style>
-  <w:style w:type="table" w:styleId="712">
+  <w:style w:type="table" w:styleId="732">
     <w:name w:val="Grid Table 1 Light - Accent 5"/>
-    <w:basedOn w:val="845"/>
+    <w:basedOn w:val="865"/>
     <w:uiPriority w:val="99"/>
     <w:pPr>
       <w:spacing w:after="0" w:line="240" w:lineRule="auto"/>
@@ -6810,9 +6849,9 @@
       </w:rPr>
     </w:tblStylePr>
   </w:style>
-  <w:style w:type="table" w:styleId="713">
+  <w:style w:type="table" w:styleId="733">
     <w:name w:val="Grid Table 1 Light - Accent 6"/>
-    <w:basedOn w:val="845"/>
+    <w:basedOn w:val="865"/>
     <w:uiPriority w:val="99"/>
     <w:pPr>
       <w:spacing w:after="0" w:line="240" w:lineRule="auto"/>
@@ -6875,9 +6914,9 @@
       </w:rPr>
     </w:tblStylePr>
   </w:style>
-  <w:style w:type="table" w:styleId="714">
+  <w:style w:type="table" w:styleId="734">
     <w:name w:val="Grid Table 2"/>
-    <w:basedOn w:val="845"/>
+    <w:basedOn w:val="865"/>
     <w:uiPriority w:val="99"/>
     <w:pPr>
       <w:spacing w:after="0" w:line="240" w:lineRule="auto"/>
@@ -6955,9 +6994,9 @@
       </w:tcPr>
     </w:tblStylePr>
   </w:style>
-  <w:style w:type="table" w:styleId="715">
+  <w:style w:type="table" w:styleId="735">
     <w:name w:val="Grid Table 2 - Accent 1"/>
-    <w:basedOn w:val="845"/>
+    <w:basedOn w:val="865"/>
     <w:uiPriority w:val="99"/>
     <w:pPr>
       <w:spacing w:after="0" w:line="240" w:lineRule="auto"/>
@@ -7035,9 +7074,9 @@
       </w:tcPr>
     </w:tblStylePr>
   </w:style>
-  <w:style w:type="table" w:styleId="716">
+  <w:style w:type="table" w:styleId="736">
     <w:name w:val="Grid Table 2 - Accent 2"/>
-    <w:basedOn w:val="845"/>
+    <w:basedOn w:val="865"/>
     <w:uiPriority w:val="99"/>
     <w:pPr>
       <w:spacing w:after="0" w:line="240" w:lineRule="auto"/>
@@ -7115,9 +7154,9 @@
       </w:tcPr>
     </w:tblStylePr>
   </w:style>
-  <w:style w:type="table" w:styleId="717">
+  <w:style w:type="table" w:styleId="737">
     <w:name w:val="Grid Table 2 - Accent 3"/>
-    <w:basedOn w:val="845"/>
+    <w:basedOn w:val="865"/>
     <w:uiPriority w:val="99"/>
     <w:pPr>
       <w:spacing w:after="0" w:line="240" w:lineRule="auto"/>
@@ -7195,9 +7234,9 @@
       </w:tcPr>
     </w:tblStylePr>
   </w:style>
-  <w:style w:type="table" w:styleId="718">
+  <w:style w:type="table" w:styleId="738">
     <w:name w:val="Grid Table 2 - Accent 4"/>
-    <w:basedOn w:val="845"/>
+    <w:basedOn w:val="865"/>
     <w:uiPriority w:val="99"/>
     <w:pPr>
       <w:spacing w:after="0" w:line="240" w:lineRule="auto"/>
@@ -7275,9 +7314,9 @@
       </w:tcPr>
     </w:tblStylePr>
   </w:style>
-  <w:style w:type="table" w:styleId="719">
+  <w:style w:type="table" w:styleId="739">
     <w:name w:val="Grid Table 2 - Accent 5"/>
-    <w:basedOn w:val="845"/>
+    <w:basedOn w:val="865"/>
     <w:uiPriority w:val="99"/>
     <w:pPr>
       <w:spacing w:after="0" w:line="240" w:lineRule="auto"/>
@@ -7355,9 +7394,9 @@
       </w:tcPr>
     </w:tblStylePr>
   </w:style>
-  <w:style w:type="table" w:styleId="720">
+  <w:style w:type="table" w:styleId="740">
     <w:name w:val="Grid Table 2 - Accent 6"/>
-    <w:basedOn w:val="845"/>
+    <w:basedOn w:val="865"/>
     <w:uiPriority w:val="99"/>
     <w:pPr>
       <w:spacing w:after="0" w:line="240" w:lineRule="auto"/>
@@ -7435,9 +7474,9 @@
       </w:tcPr>
     </w:tblStylePr>
   </w:style>
-  <w:style w:type="table" w:styleId="721">
+  <w:style w:type="table" w:styleId="741">
     <w:name w:val="Grid Table 3"/>
-    <w:basedOn w:val="845"/>
+    <w:basedOn w:val="865"/>
     <w:uiPriority w:val="99"/>
     <w:pPr>
       <w:spacing w:after="0" w:line="240" w:lineRule="auto"/>
@@ -7536,9 +7575,9 @@
       </w:tcPr>
     </w:tblStylePr>
   </w:style>
-  <w:style w:type="table" w:styleId="722">
+  <w:style w:type="table" w:styleId="742">
     <w:name w:val="Grid Table 3 - Accent 1"/>
-    <w:basedOn w:val="845"/>
+    <w:basedOn w:val="865"/>
     <w:uiPriority w:val="99"/>
     <w:pPr>
       <w:spacing w:after="0" w:line="240" w:lineRule="auto"/>
@@ -7637,9 +7676,9 @@
       </w:tcPr>
     </w:tblStylePr>
   </w:style>
-  <w:style w:type="table" w:styleId="723">
+  <w:style w:type="table" w:styleId="743">
     <w:name w:val="Grid Table 3 - Accent 2"/>
-    <w:basedOn w:val="845"/>
+    <w:basedOn w:val="865"/>
     <w:uiPriority w:val="99"/>
     <w:pPr>
       <w:spacing w:after="0" w:line="240" w:lineRule="auto"/>
@@ -7738,9 +7777,9 @@
       </w:tcPr>
     </w:tblStylePr>
   </w:style>
-  <w:style w:type="table" w:styleId="724">
+  <w:style w:type="table" w:styleId="744">
     <w:name w:val="Grid Table 3 - Accent 3"/>
-    <w:basedOn w:val="845"/>
+    <w:basedOn w:val="865"/>
     <w:uiPriority w:val="99"/>
     <w:pPr>
       <w:spacing w:after="0" w:line="240" w:lineRule="auto"/>
@@ -7839,9 +7878,9 @@
       </w:tcPr>
     </w:tblStylePr>
   </w:style>
-  <w:style w:type="table" w:styleId="725">
+  <w:style w:type="table" w:styleId="745">
     <w:name w:val="Grid Table 3 - Accent 4"/>
-    <w:basedOn w:val="845"/>
+    <w:basedOn w:val="865"/>
     <w:uiPriority w:val="99"/>
     <w:pPr>
       <w:spacing w:after="0" w:line="240" w:lineRule="auto"/>
@@ -7940,9 +7979,9 @@
       </w:tcPr>
     </w:tblStylePr>
   </w:style>
-  <w:style w:type="table" w:styleId="726">
+  <w:style w:type="table" w:styleId="746">
     <w:name w:val="Grid Table 3 - Accent 5"/>
-    <w:basedOn w:val="845"/>
+    <w:basedOn w:val="865"/>
     <w:uiPriority w:val="99"/>
     <w:pPr>
       <w:spacing w:after="0" w:line="240" w:lineRule="auto"/>
@@ -8041,9 +8080,9 @@
       </w:tcPr>
     </w:tblStylePr>
   </w:style>
-  <w:style w:type="table" w:styleId="727">
+  <w:style w:type="table" w:styleId="747">
     <w:name w:val="Grid Table 3 - Accent 6"/>
-    <w:basedOn w:val="845"/>
+    <w:basedOn w:val="865"/>
     <w:uiPriority w:val="99"/>
     <w:pPr>
       <w:spacing w:after="0" w:line="240" w:lineRule="auto"/>
@@ -8142,9 +8181,9 @@
       </w:tcPr>
     </w:tblStylePr>
   </w:style>
-  <w:style w:type="table" w:styleId="728">
+  <w:style w:type="table" w:styleId="748">
     <w:name w:val="Grid Table 4"/>
-    <w:basedOn w:val="845"/>
+    <w:basedOn w:val="865"/>
     <w:uiPriority w:val="59"/>
     <w:pPr>
       <w:spacing w:after="0" w:line="240" w:lineRule="auto"/>
@@ -8223,9 +8262,9 @@
       </w:tcPr>
     </w:tblStylePr>
   </w:style>
-  <w:style w:type="table" w:styleId="729">
+  <w:style w:type="table" w:styleId="749">
     <w:name w:val="Grid Table 4 - Accent 1"/>
-    <w:basedOn w:val="845"/>
+    <w:basedOn w:val="865"/>
     <w:uiPriority w:val="59"/>
     <w:pPr>
       <w:spacing w:after="0" w:line="240" w:lineRule="auto"/>
@@ -8304,9 +8343,9 @@
       </w:tcPr>
     </w:tblStylePr>
   </w:style>
-  <w:style w:type="table" w:styleId="730">
+  <w:style w:type="table" w:styleId="750">
     <w:name w:val="Grid Table 4 - Accent 2"/>
-    <w:basedOn w:val="845"/>
+    <w:basedOn w:val="865"/>
     <w:uiPriority w:val="59"/>
     <w:pPr>
       <w:spacing w:after="0" w:line="240" w:lineRule="auto"/>
@@ -8385,9 +8424,9 @@
       </w:tcPr>
     </w:tblStylePr>
   </w:style>
-  <w:style w:type="table" w:styleId="731">
+  <w:style w:type="table" w:styleId="751">
     <w:name w:val="Grid Table 4 - Accent 3"/>
-    <w:basedOn w:val="845"/>
+    <w:basedOn w:val="865"/>
     <w:uiPriority w:val="59"/>
     <w:pPr>
       <w:spacing w:after="0" w:line="240" w:lineRule="auto"/>
@@ -8466,9 +8505,9 @@
       </w:tcPr>
     </w:tblStylePr>
   </w:style>
-  <w:style w:type="table" w:styleId="732">
+  <w:style w:type="table" w:styleId="752">
     <w:name w:val="Grid Table 4 - Accent 4"/>
-    <w:basedOn w:val="845"/>
+    <w:basedOn w:val="865"/>
     <w:uiPriority w:val="59"/>
     <w:pPr>
       <w:spacing w:after="0" w:line="240" w:lineRule="auto"/>
@@ -8547,9 +8586,9 @@
       </w:tcPr>
     </w:tblStylePr>
   </w:style>
-  <w:style w:type="table" w:styleId="733">
+  <w:style w:type="table" w:styleId="753">
     <w:name w:val="Grid Table 4 - Accent 5"/>
-    <w:basedOn w:val="845"/>
+    <w:basedOn w:val="865"/>
     <w:uiPriority w:val="59"/>
     <w:pPr>
       <w:spacing w:after="0" w:line="240" w:lineRule="auto"/>
@@ -8628,9 +8667,9 @@
       </w:tcPr>
     </w:tblStylePr>
   </w:style>
-  <w:style w:type="table" w:styleId="734">
+  <w:style w:type="table" w:styleId="754">
     <w:name w:val="Grid Table 4 - Accent 6"/>
-    <w:basedOn w:val="845"/>
+    <w:basedOn w:val="865"/>
     <w:uiPriority w:val="59"/>
     <w:pPr>
       <w:spacing w:after="0" w:line="240" w:lineRule="auto"/>
@@ -8709,9 +8748,9 @@
       </w:tcPr>
     </w:tblStylePr>
   </w:style>
-  <w:style w:type="table" w:styleId="735">
+  <w:style w:type="table" w:styleId="755">
     <w:name w:val="Grid Table 5 Dark"/>
-    <w:basedOn w:val="845"/>
+    <w:basedOn w:val="865"/>
     <w:uiPriority w:val="99"/>
     <w:pPr>
       <w:spacing w:after="0" w:line="240" w:lineRule="auto"/>
@@ -8788,9 +8827,9 @@
       </w:tcPr>
     </w:tblStylePr>
   </w:style>
-  <w:style w:type="table" w:styleId="736">
+  <w:style w:type="table" w:styleId="756">
     <w:name w:val="Grid Table 5 Dark- Accent 1"/>
-    <w:basedOn w:val="845"/>
+    <w:basedOn w:val="865"/>
     <w:uiPriority w:val="99"/>
     <w:pPr>
       <w:spacing w:after="0" w:line="240" w:lineRule="auto"/>
@@ -8867,9 +8906,9 @@
       </w:tcPr>
     </w:tblStylePr>
   </w:style>
-  <w:style w:type="table" w:styleId="737">
+  <w:style w:type="table" w:styleId="757">
     <w:name w:val="Grid Table 5 Dark - Accent 2"/>
-    <w:basedOn w:val="845"/>
+    <w:basedOn w:val="865"/>
     <w:uiPriority w:val="99"/>
     <w:pPr>
       <w:spacing w:after="0" w:line="240" w:lineRule="auto"/>
@@ -8946,9 +8985,9 @@
       </w:tcPr>
     </w:tblStylePr>
   </w:style>
-  <w:style w:type="table" w:styleId="738">
+  <w:style w:type="table" w:styleId="758">
     <w:name w:val="Grid Table 5 Dark - Accent 3"/>
-    <w:basedOn w:val="845"/>
+    <w:basedOn w:val="865"/>
     <w:uiPriority w:val="99"/>
     <w:pPr>
       <w:spacing w:after="0" w:line="240" w:lineRule="auto"/>
@@ -9025,9 +9064,9 @@
       </w:tcPr>
     </w:tblStylePr>
   </w:style>
-  <w:style w:type="table" w:styleId="739">
+  <w:style w:type="table" w:styleId="759">
     <w:name w:val="Grid Table 5 Dark- Accent 4"/>
-    <w:basedOn w:val="845"/>
+    <w:basedOn w:val="865"/>
     <w:uiPriority w:val="99"/>
     <w:pPr>
       <w:spacing w:after="0" w:line="240" w:lineRule="auto"/>
@@ -9104,9 +9143,9 @@
       </w:tcPr>
     </w:tblStylePr>
   </w:style>
-  <w:style w:type="table" w:styleId="740">
+  <w:style w:type="table" w:styleId="760">
     <w:name w:val="Grid Table 5 Dark - Accent 5"/>
-    <w:basedOn w:val="845"/>
+    <w:basedOn w:val="865"/>
     <w:uiPriority w:val="99"/>
     <w:pPr>
       <w:spacing w:after="0" w:line="240" w:lineRule="auto"/>
@@ -9183,9 +9222,9 @@
       </w:tcPr>
     </w:tblStylePr>
   </w:style>
-  <w:style w:type="table" w:styleId="741">
+  <w:style w:type="table" w:styleId="761">
     <w:name w:val="Grid Table 5 Dark - Accent 6"/>
-    <w:basedOn w:val="845"/>
+    <w:basedOn w:val="865"/>
     <w:uiPriority w:val="99"/>
     <w:pPr>
       <w:spacing w:after="0" w:line="240" w:lineRule="auto"/>
@@ -9262,9 +9301,9 @@
       </w:tcPr>
     </w:tblStylePr>
   </w:style>
-  <w:style w:type="table" w:styleId="742">
+  <w:style w:type="table" w:styleId="762">
     <w:name w:val="Grid Table 6 Colorful"/>
-    <w:basedOn w:val="845"/>
+    <w:basedOn w:val="865"/>
     <w:uiPriority w:val="99"/>
     <w:pPr>
       <w:spacing w:after="0" w:line="240" w:lineRule="auto"/>
@@ -9341,9 +9380,9 @@
       </w:rPr>
     </w:tblStylePr>
   </w:style>
-  <w:style w:type="table" w:styleId="743">
+  <w:style w:type="table" w:styleId="763">
     <w:name w:val="Grid Table 6 Colorful - Accent 1"/>
-    <w:basedOn w:val="845"/>
+    <w:basedOn w:val="865"/>
     <w:uiPriority w:val="99"/>
     <w:pPr>
       <w:spacing w:after="0" w:line="240" w:lineRule="auto"/>
@@ -9420,9 +9459,9 @@
       </w:rPr>
     </w:tblStylePr>
   </w:style>
-  <w:style w:type="table" w:styleId="744">
+  <w:style w:type="table" w:styleId="764">
     <w:name w:val="Grid Table 6 Colorful - Accent 2"/>
-    <w:basedOn w:val="845"/>
+    <w:basedOn w:val="865"/>
     <w:uiPriority w:val="99"/>
     <w:pPr>
       <w:spacing w:after="0" w:line="240" w:lineRule="auto"/>
@@ -9499,9 +9538,9 @@
       </w:rPr>
     </w:tblStylePr>
   </w:style>
-  <w:style w:type="table" w:styleId="745">
+  <w:style w:type="table" w:styleId="765">
     <w:name w:val="Grid Table 6 Colorful - Accent 3"/>
-    <w:basedOn w:val="845"/>
+    <w:basedOn w:val="865"/>
     <w:uiPriority w:val="99"/>
     <w:pPr>
       <w:spacing w:after="0" w:line="240" w:lineRule="auto"/>
@@ -9578,9 +9617,9 @@
       </w:rPr>
     </w:tblStylePr>
   </w:style>
-  <w:style w:type="table" w:styleId="746">
+  <w:style w:type="table" w:styleId="766">
     <w:name w:val="Grid Table 6 Colorful - Accent 4"/>
-    <w:basedOn w:val="845"/>
+    <w:basedOn w:val="865"/>
     <w:uiPriority w:val="99"/>
     <w:pPr>
       <w:spacing w:after="0" w:line="240" w:lineRule="auto"/>
@@ -9657,9 +9696,9 @@
       </w:rPr>
     </w:tblStylePr>
   </w:style>
-  <w:style w:type="table" w:styleId="747">
+  <w:style w:type="table" w:styleId="767">
     <w:name w:val="Grid Table 6 Colorful - Accent 5"/>
-    <w:basedOn w:val="845"/>
+    <w:basedOn w:val="865"/>
     <w:uiPriority w:val="99"/>
     <w:pPr>
       <w:spacing w:after="0" w:line="240" w:lineRule="auto"/>
@@ -9736,9 +9775,9 @@
       </w:rPr>
     </w:tblStylePr>
   </w:style>
-  <w:style w:type="table" w:styleId="748">
+  <w:style w:type="table" w:styleId="768">
     <w:name w:val="Grid Table 6 Colorful - Accent 6"/>
-    <w:basedOn w:val="845"/>
+    <w:basedOn w:val="865"/>
     <w:uiPriority w:val="99"/>
     <w:pPr>
       <w:spacing w:after="0" w:line="240" w:lineRule="auto"/>
@@ -9815,9 +9854,9 @@
       </w:rPr>
     </w:tblStylePr>
   </w:style>
-  <w:style w:type="table" w:styleId="749">
+  <w:style w:type="table" w:styleId="769">
     <w:name w:val="Grid Table 7 Colorful"/>
-    <w:basedOn w:val="845"/>
+    <w:basedOn w:val="865"/>
     <w:uiPriority w:val="99"/>
     <w:pPr>
       <w:spacing w:after="0" w:line="240" w:lineRule="auto"/>
@@ -9927,9 +9966,9 @@
       </w:tcPr>
     </w:tblStylePr>
   </w:style>
-  <w:style w:type="table" w:styleId="750">
+  <w:style w:type="table" w:styleId="770">
     <w:name w:val="Grid Table 7 Colorful - Accent 1"/>
-    <w:basedOn w:val="845"/>
+    <w:basedOn w:val="865"/>
     <w:uiPriority w:val="99"/>
     <w:pPr>
       <w:spacing w:after="0" w:line="240" w:lineRule="auto"/>
@@ -10039,9 +10078,9 @@
       </w:tcPr>
     </w:tblStylePr>
   </w:style>
-  <w:style w:type="table" w:styleId="751">
+  <w:style w:type="table" w:styleId="771">
     <w:name w:val="Grid Table 7 Colorful - Accent 2"/>
-    <w:basedOn w:val="845"/>
+    <w:basedOn w:val="865"/>
     <w:uiPriority w:val="99"/>
     <w:pPr>
       <w:spacing w:after="0" w:line="240" w:lineRule="auto"/>
@@ -10151,9 +10190,9 @@
       </w:tcPr>
     </w:tblStylePr>
   </w:style>
-  <w:style w:type="table" w:styleId="752">
+  <w:style w:type="table" w:styleId="772">
     <w:name w:val="Grid Table 7 Colorful - Accent 3"/>
-    <w:basedOn w:val="845"/>
+    <w:basedOn w:val="865"/>
     <w:uiPriority w:val="99"/>
     <w:pPr>
       <w:spacing w:after="0" w:line="240" w:lineRule="auto"/>
@@ -10263,9 +10302,9 @@
       </w:tcPr>
     </w:tblStylePr>
   </w:style>
-  <w:style w:type="table" w:styleId="753">
+  <w:style w:type="table" w:styleId="773">
     <w:name w:val="Grid Table 7 Colorful - Accent 4"/>
-    <w:basedOn w:val="845"/>
+    <w:basedOn w:val="865"/>
     <w:uiPriority w:val="99"/>
     <w:pPr>
       <w:spacing w:after="0" w:line="240" w:lineRule="auto"/>
@@ -10375,9 +10414,9 @@
       </w:tcPr>
     </w:tblStylePr>
   </w:style>
-  <w:style w:type="table" w:styleId="754">
+  <w:style w:type="table" w:styleId="774">
     <w:name w:val="Grid Table 7 Colorful - Accent 5"/>
-    <w:basedOn w:val="845"/>
+    <w:basedOn w:val="865"/>
     <w:uiPriority w:val="99"/>
     <w:pPr>
       <w:spacing w:after="0" w:line="240" w:lineRule="auto"/>
@@ -10487,9 +10526,9 @@
       </w:tcPr>
     </w:tblStylePr>
   </w:style>
-  <w:style w:type="table" w:styleId="755">
+  <w:style w:type="table" w:styleId="775">
     <w:name w:val="Grid Table 7 Colorful - Accent 6"/>
-    <w:basedOn w:val="845"/>
+    <w:basedOn w:val="865"/>
     <w:uiPriority w:val="99"/>
     <w:pPr>
       <w:spacing w:after="0" w:line="240" w:lineRule="auto"/>
@@ -10599,9 +10638,9 @@
       </w:tcPr>
     </w:tblStylePr>
   </w:style>
-  <w:style w:type="table" w:styleId="756">
+  <w:style w:type="table" w:styleId="776">
     <w:name w:val="List Table 1 Light"/>
-    <w:basedOn w:val="845"/>
+    <w:basedOn w:val="865"/>
     <w:uiPriority w:val="99"/>
     <w:pPr>
       <w:spacing w:after="0" w:line="240" w:lineRule="auto"/>
@@ -10662,9 +10701,9 @@
       </w:tcPr>
     </w:tblStylePr>
   </w:style>
-  <w:style w:type="table" w:styleId="757">
+  <w:style w:type="table" w:styleId="777">
     <w:name w:val="List Table 1 Light - Accent 1"/>
-    <w:basedOn w:val="845"/>
+    <w:basedOn w:val="865"/>
     <w:uiPriority w:val="99"/>
     <w:pPr>
       <w:spacing w:after="0" w:line="240" w:lineRule="auto"/>
@@ -10725,9 +10764,9 @@
       </w:tcPr>
     </w:tblStylePr>
   </w:style>
-  <w:style w:type="table" w:styleId="758">
+  <w:style w:type="table" w:styleId="778">
     <w:name w:val="List Table 1 Light - Accent 2"/>
-    <w:basedOn w:val="845"/>
+    <w:basedOn w:val="865"/>
     <w:uiPriority w:val="99"/>
     <w:pPr>
       <w:spacing w:after="0" w:line="240" w:lineRule="auto"/>
@@ -10788,9 +10827,9 @@
       </w:tcPr>
     </w:tblStylePr>
   </w:style>
-  <w:style w:type="table" w:styleId="759">
+  <w:style w:type="table" w:styleId="779">
     <w:name w:val="List Table 1 Light - Accent 3"/>
-    <w:basedOn w:val="845"/>
+    <w:basedOn w:val="865"/>
     <w:uiPriority w:val="99"/>
     <w:pPr>
       <w:spacing w:after="0" w:line="240" w:lineRule="auto"/>
@@ -10851,9 +10890,9 @@
       </w:tcPr>
     </w:tblStylePr>
   </w:style>
-  <w:style w:type="table" w:styleId="760">
+  <w:style w:type="table" w:styleId="780">
     <w:name w:val="List Table 1 Light - Accent 4"/>
-    <w:basedOn w:val="845"/>
+    <w:basedOn w:val="865"/>
     <w:uiPriority w:val="99"/>
     <w:pPr>
       <w:spacing w:after="0" w:line="240" w:lineRule="auto"/>
@@ -10914,9 +10953,9 @@
       </w:tcPr>
     </w:tblStylePr>
   </w:style>
-  <w:style w:type="table" w:styleId="761">
+  <w:style w:type="table" w:styleId="781">
     <w:name w:val="List Table 1 Light - Accent 5"/>
-    <w:basedOn w:val="845"/>
+    <w:basedOn w:val="865"/>
     <w:uiPriority w:val="99"/>
     <w:pPr>
       <w:spacing w:after="0" w:line="240" w:lineRule="auto"/>
@@ -10977,9 +11016,9 @@
       </w:tcPr>
     </w:tblStylePr>
   </w:style>
-  <w:style w:type="table" w:styleId="762">
+  <w:style w:type="table" w:styleId="782">
     <w:name w:val="List Table 1 Light - Accent 6"/>
-    <w:basedOn w:val="845"/>
+    <w:basedOn w:val="865"/>
     <w:uiPriority w:val="99"/>
     <w:pPr>
       <w:spacing w:after="0" w:line="240" w:lineRule="auto"/>
@@ -11040,9 +11079,9 @@
       </w:tcPr>
     </w:tblStylePr>
   </w:style>
-  <w:style w:type="table" w:styleId="763">
+  <w:style w:type="table" w:styleId="783">
     <w:name w:val="List Table 2"/>
-    <w:basedOn w:val="845"/>
+    <w:basedOn w:val="865"/>
     <w:uiPriority w:val="99"/>
     <w:pPr>
       <w:spacing w:after="0" w:line="240" w:lineRule="auto"/>
@@ -11126,9 +11165,9 @@
       </w:tcPr>
     </w:tblStylePr>
   </w:style>
-  <w:style w:type="table" w:styleId="764">
+  <w:style w:type="table" w:styleId="784">
     <w:name w:val="List Table 2 - Accent 1"/>
-    <w:basedOn w:val="845"/>
+    <w:basedOn w:val="865"/>
     <w:uiPriority w:val="99"/>
     <w:pPr>
       <w:spacing w:after="0" w:line="240" w:lineRule="auto"/>
@@ -11212,9 +11251,9 @@
       </w:tcPr>
     </w:tblStylePr>
   </w:style>
-  <w:style w:type="table" w:styleId="765">
+  <w:style w:type="table" w:styleId="785">
     <w:name w:val="List Table 2 - Accent 2"/>
-    <w:basedOn w:val="845"/>
+    <w:basedOn w:val="865"/>
     <w:uiPriority w:val="99"/>
     <w:pPr>
       <w:spacing w:after="0" w:line="240" w:lineRule="auto"/>
@@ -11298,9 +11337,9 @@
       </w:tcPr>
     </w:tblStylePr>
   </w:style>
-  <w:style w:type="table" w:styleId="766">
+  <w:style w:type="table" w:styleId="786">
     <w:name w:val="List Table 2 - Accent 3"/>
-    <w:basedOn w:val="845"/>
+    <w:basedOn w:val="865"/>
     <w:uiPriority w:val="99"/>
     <w:pPr>
       <w:spacing w:after="0" w:line="240" w:lineRule="auto"/>
@@ -11384,9 +11423,9 @@
       </w:tcPr>
     </w:tblStylePr>
   </w:style>
-  <w:style w:type="table" w:styleId="767">
+  <w:style w:type="table" w:styleId="787">
     <w:name w:val="List Table 2 - Accent 4"/>
-    <w:basedOn w:val="845"/>
+    <w:basedOn w:val="865"/>
     <w:uiPriority w:val="99"/>
     <w:pPr>
       <w:spacing w:after="0" w:line="240" w:lineRule="auto"/>
@@ -11470,9 +11509,9 @@
       </w:tcPr>
     </w:tblStylePr>
   </w:style>
-  <w:style w:type="table" w:styleId="768">
+  <w:style w:type="table" w:styleId="788">
     <w:name w:val="List Table 2 - Accent 5"/>
-    <w:basedOn w:val="845"/>
+    <w:basedOn w:val="865"/>
     <w:uiPriority w:val="99"/>
     <w:pPr>
       <w:spacing w:after="0" w:line="240" w:lineRule="auto"/>
@@ -11556,9 +11595,9 @@
       </w:tcPr>
     </w:tblStylePr>
   </w:style>
-  <w:style w:type="table" w:styleId="769">
+  <w:style w:type="table" w:styleId="789">
     <w:name w:val="List Table 2 - Accent 6"/>
-    <w:basedOn w:val="845"/>
+    <w:basedOn w:val="865"/>
     <w:uiPriority w:val="99"/>
     <w:pPr>
       <w:spacing w:after="0" w:line="240" w:lineRule="auto"/>
@@ -11642,9 +11681,9 @@
       </w:tcPr>
     </w:tblStylePr>
   </w:style>
-  <w:style w:type="table" w:styleId="770">
+  <w:style w:type="table" w:styleId="790">
     <w:name w:val="List Table 3"/>
-    <w:basedOn w:val="845"/>
+    <w:basedOn w:val="865"/>
     <w:uiPriority w:val="99"/>
     <w:pPr>
       <w:spacing w:after="0" w:line="240" w:lineRule="auto"/>
@@ -11716,9 +11755,9 @@
       </w:rPr>
     </w:tblStylePr>
   </w:style>
-  <w:style w:type="table" w:styleId="771">
+  <w:style w:type="table" w:styleId="791">
     <w:name w:val="List Table 3 - Accent 1"/>
-    <w:basedOn w:val="845"/>
+    <w:basedOn w:val="865"/>
     <w:uiPriority w:val="99"/>
     <w:pPr>
       <w:spacing w:after="0" w:line="240" w:lineRule="auto"/>
@@ -11790,9 +11829,9 @@
       </w:rPr>
     </w:tblStylePr>
   </w:style>
-  <w:style w:type="table" w:styleId="772">
+  <w:style w:type="table" w:styleId="792">
     <w:name w:val="List Table 3 - Accent 2"/>
-    <w:basedOn w:val="845"/>
+    <w:basedOn w:val="865"/>
     <w:uiPriority w:val="99"/>
     <w:pPr>
       <w:spacing w:after="0" w:line="240" w:lineRule="auto"/>
@@ -11864,9 +11903,9 @@
       </w:rPr>
     </w:tblStylePr>
   </w:style>
-  <w:style w:type="table" w:styleId="773">
+  <w:style w:type="table" w:styleId="793">
     <w:name w:val="List Table 3 - Accent 3"/>
-    <w:basedOn w:val="845"/>
+    <w:basedOn w:val="865"/>
     <w:uiPriority w:val="99"/>
     <w:pPr>
       <w:spacing w:after="0" w:line="240" w:lineRule="auto"/>
@@ -11938,9 +11977,9 @@
       </w:rPr>
     </w:tblStylePr>
   </w:style>
-  <w:style w:type="table" w:styleId="774">
+  <w:style w:type="table" w:styleId="794">
     <w:name w:val="List Table 3 - Accent 4"/>
-    <w:basedOn w:val="845"/>
+    <w:basedOn w:val="865"/>
     <w:uiPriority w:val="99"/>
     <w:pPr>
       <w:spacing w:after="0" w:line="240" w:lineRule="auto"/>
@@ -12012,9 +12051,9 @@
       </w:rPr>
     </w:tblStylePr>
   </w:style>
-  <w:style w:type="table" w:styleId="775">
+  <w:style w:type="table" w:styleId="795">
     <w:name w:val="List Table 3 - Accent 5"/>
-    <w:basedOn w:val="845"/>
+    <w:basedOn w:val="865"/>
     <w:uiPriority w:val="99"/>
     <w:pPr>
       <w:spacing w:after="0" w:line="240" w:lineRule="auto"/>
@@ -12086,9 +12125,9 @@
       </w:rPr>
     </w:tblStylePr>
   </w:style>
-  <w:style w:type="table" w:styleId="776">
+  <w:style w:type="table" w:styleId="796">
     <w:name w:val="List Table 3 - Accent 6"/>
-    <w:basedOn w:val="845"/>
+    <w:basedOn w:val="865"/>
     <w:uiPriority w:val="99"/>
     <w:pPr>
       <w:spacing w:after="0" w:line="240" w:lineRule="auto"/>
@@ -12160,9 +12199,9 @@
       </w:rPr>
     </w:tblStylePr>
   </w:style>
-  <w:style w:type="table" w:styleId="777">
+  <w:style w:type="table" w:styleId="797">
     <w:name w:val="List Table 4"/>
-    <w:basedOn w:val="845"/>
+    <w:basedOn w:val="865"/>
     <w:uiPriority w:val="99"/>
     <w:pPr>
       <w:spacing w:after="0" w:line="240" w:lineRule="auto"/>
@@ -12229,9 +12268,9 @@
       </w:rPr>
     </w:tblStylePr>
   </w:style>
-  <w:style w:type="table" w:styleId="778">
+  <w:style w:type="table" w:styleId="798">
     <w:name w:val="List Table 4 - Accent 1"/>
-    <w:basedOn w:val="845"/>
+    <w:basedOn w:val="865"/>
     <w:uiPriority w:val="99"/>
     <w:pPr>
       <w:spacing w:after="0" w:line="240" w:lineRule="auto"/>
@@ -12298,9 +12337,9 @@
       </w:rPr>
     </w:tblStylePr>
   </w:style>
-  <w:style w:type="table" w:styleId="779">
+  <w:style w:type="table" w:styleId="799">
     <w:name w:val="List Table 4 - Accent 2"/>
-    <w:basedOn w:val="845"/>
+    <w:basedOn w:val="865"/>
     <w:uiPriority w:val="99"/>
     <w:pPr>
       <w:spacing w:after="0" w:line="240" w:lineRule="auto"/>
@@ -12367,9 +12406,9 @@
       </w:rPr>
     </w:tblStylePr>
   </w:style>
-  <w:style w:type="table" w:styleId="780">
+  <w:style w:type="table" w:styleId="800">
     <w:name w:val="List Table 4 - Accent 3"/>
-    <w:basedOn w:val="845"/>
+    <w:basedOn w:val="865"/>
     <w:uiPriority w:val="99"/>
     <w:pPr>
       <w:spacing w:after="0" w:line="240" w:lineRule="auto"/>
@@ -12436,9 +12475,9 @@
       </w:rPr>
     </w:tblStylePr>
   </w:style>
-  <w:style w:type="table" w:styleId="781">
+  <w:style w:type="table" w:styleId="801">
     <w:name w:val="List Table 4 - Accent 4"/>
-    <w:basedOn w:val="845"/>
+    <w:basedOn w:val="865"/>
     <w:uiPriority w:val="99"/>
     <w:pPr>
       <w:spacing w:after="0" w:line="240" w:lineRule="auto"/>
@@ -12505,9 +12544,9 @@
       </w:rPr>
     </w:tblStylePr>
   </w:style>
-  <w:style w:type="table" w:styleId="782">
+  <w:style w:type="table" w:styleId="802">
     <w:name w:val="List Table 4 - Accent 5"/>
-    <w:basedOn w:val="845"/>
+    <w:basedOn w:val="865"/>
     <w:uiPriority w:val="99"/>
     <w:pPr>
       <w:spacing w:after="0" w:line="240" w:lineRule="auto"/>
@@ -12574,9 +12613,9 @@
       </w:rPr>
     </w:tblStylePr>
   </w:style>
-  <w:style w:type="table" w:styleId="783">
+  <w:style w:type="table" w:styleId="803">
     <w:name w:val="List Table 4 - Accent 6"/>
-    <w:basedOn w:val="845"/>
+    <w:basedOn w:val="865"/>
     <w:uiPriority w:val="99"/>
     <w:pPr>
       <w:spacing w:after="0" w:line="240" w:lineRule="auto"/>
@@ -12643,9 +12682,9 @@
       </w:rPr>
     </w:tblStylePr>
   </w:style>
-  <w:style w:type="table" w:styleId="784">
+  <w:style w:type="table" w:styleId="804">
     <w:name w:val="List Table 5 Dark"/>
-    <w:basedOn w:val="845"/>
+    <w:basedOn w:val="865"/>
     <w:uiPriority w:val="99"/>
     <w:pPr>
       <w:spacing w:after="0" w:line="240" w:lineRule="auto"/>
@@ -12750,9 +12789,9 @@
       </w:rPr>
     </w:tblStylePr>
   </w:style>
-  <w:style w:type="table" w:styleId="785">
+  <w:style w:type="table" w:styleId="805">
     <w:name w:val="List Table 5 Dark - Accent 1"/>
-    <w:basedOn w:val="845"/>
+    <w:basedOn w:val="865"/>
     <w:uiPriority w:val="99"/>
     <w:pPr>
       <w:spacing w:after="0" w:line="240" w:lineRule="auto"/>
@@ -12857,9 +12896,9 @@
       </w:rPr>
     </w:tblStylePr>
   </w:style>
-  <w:style w:type="table" w:styleId="786">
+  <w:style w:type="table" w:styleId="806">
     <w:name w:val="List Table 5 Dark - Accent 2"/>
-    <w:basedOn w:val="845"/>
+    <w:basedOn w:val="865"/>
     <w:uiPriority w:val="99"/>
     <w:pPr>
       <w:spacing w:after="0" w:line="240" w:lineRule="auto"/>
@@ -12964,9 +13003,9 @@
       </w:rPr>
     </w:tblStylePr>
   </w:style>
-  <w:style w:type="table" w:styleId="787">
+  <w:style w:type="table" w:styleId="807">
     <w:name w:val="List Table 5 Dark - Accent 3"/>
-    <w:basedOn w:val="845"/>
+    <w:basedOn w:val="865"/>
     <w:uiPriority w:val="99"/>
     <w:pPr>
       <w:spacing w:after="0" w:line="240" w:lineRule="auto"/>
@@ -13071,9 +13110,9 @@
       </w:rPr>
     </w:tblStylePr>
   </w:style>
-  <w:style w:type="table" w:styleId="788">
+  <w:style w:type="table" w:styleId="808">
     <w:name w:val="List Table 5 Dark - Accent 4"/>
-    <w:basedOn w:val="845"/>
+    <w:basedOn w:val="865"/>
     <w:uiPriority w:val="99"/>
     <w:pPr>
       <w:spacing w:after="0" w:line="240" w:lineRule="auto"/>
@@ -13178,9 +13217,9 @@
       </w:rPr>
     </w:tblStylePr>
   </w:style>
-  <w:style w:type="table" w:styleId="789">
+  <w:style w:type="table" w:styleId="809">
     <w:name w:val="List Table 5 Dark - Accent 5"/>
-    <w:basedOn w:val="845"/>
+    <w:basedOn w:val="865"/>
     <w:uiPriority w:val="99"/>
     <w:pPr>
       <w:spacing w:after="0" w:line="240" w:lineRule="auto"/>
@@ -13285,9 +13324,9 @@
       </w:rPr>
     </w:tblStylePr>
   </w:style>
-  <w:style w:type="table" w:styleId="790">
+  <w:style w:type="table" w:styleId="810">
     <w:name w:val="List Table 5 Dark - Accent 6"/>
-    <w:basedOn w:val="845"/>
+    <w:basedOn w:val="865"/>
     <w:uiPriority w:val="99"/>
     <w:pPr>
       <w:spacing w:after="0" w:line="240" w:lineRule="auto"/>
@@ -13392,9 +13431,9 @@
       </w:rPr>
     </w:tblStylePr>
   </w:style>
-  <w:style w:type="table" w:styleId="791">
+  <w:style w:type="table" w:styleId="811">
     <w:name w:val="List Table 6 Colorful"/>
-    <w:basedOn w:val="845"/>
+    <w:basedOn w:val="865"/>
     <w:uiPriority w:val="99"/>
     <w:pPr>
       <w:spacing w:after="0" w:line="240" w:lineRule="auto"/>
@@ -13465,9 +13504,9 @@
       </w:tcPr>
     </w:tblStylePr>
   </w:style>
-  <w:style w:type="table" w:styleId="792">
+  <w:style w:type="table" w:styleId="812">
     <w:name w:val="List Table 6 Colorful - Accent 1"/>
-    <w:basedOn w:val="845"/>
+    <w:basedOn w:val="865"/>
     <w:uiPriority w:val="99"/>
     <w:pPr>
       <w:spacing w:after="0" w:line="240" w:lineRule="auto"/>
@@ -13538,9 +13577,9 @@
       </w:tcPr>
     </w:tblStylePr>
   </w:style>
-  <w:style w:type="table" w:styleId="793">
+  <w:style w:type="table" w:styleId="813">
     <w:name w:val="List Table 6 Colorful - Accent 2"/>
-    <w:basedOn w:val="845"/>
+    <w:basedOn w:val="865"/>
     <w:uiPriority w:val="99"/>
     <w:pPr>
       <w:spacing w:after="0" w:line="240" w:lineRule="auto"/>
@@ -13611,9 +13650,9 @@
       </w:tcPr>
     </w:tblStylePr>
   </w:style>
-  <w:style w:type="table" w:styleId="794">
+  <w:style w:type="table" w:styleId="814">
     <w:name w:val="List Table 6 Colorful - Accent 3"/>
-    <w:basedOn w:val="845"/>
+    <w:basedOn w:val="865"/>
     <w:uiPriority w:val="99"/>
     <w:pPr>
       <w:spacing w:after="0" w:line="240" w:lineRule="auto"/>
@@ -13684,9 +13723,9 @@
       </w:tcPr>
     </w:tblStylePr>
   </w:style>
-  <w:style w:type="table" w:styleId="795">
+  <w:style w:type="table" w:styleId="815">
     <w:name w:val="List Table 6 Colorful - Accent 4"/>
-    <w:basedOn w:val="845"/>
+    <w:basedOn w:val="865"/>
     <w:uiPriority w:val="99"/>
     <w:pPr>
       <w:spacing w:after="0" w:line="240" w:lineRule="auto"/>
@@ -13757,9 +13796,9 @@
       </w:tcPr>
     </w:tblStylePr>
   </w:style>
-  <w:style w:type="table" w:styleId="796">
+  <w:style w:type="table" w:styleId="816">
     <w:name w:val="List Table 6 Colorful - Accent 5"/>
-    <w:basedOn w:val="845"/>
+    <w:basedOn w:val="865"/>
     <w:uiPriority w:val="99"/>
     <w:pPr>
       <w:spacing w:after="0" w:line="240" w:lineRule="auto"/>
@@ -13830,9 +13869,9 @@
       </w:tcPr>
     </w:tblStylePr>
   </w:style>
-  <w:style w:type="table" w:styleId="797">
+  <w:style w:type="table" w:styleId="817">
     <w:name w:val="List Table 6 Colorful - Accent 6"/>
-    <w:basedOn w:val="845"/>
+    <w:basedOn w:val="865"/>
     <w:uiPriority w:val="99"/>
     <w:pPr>
       <w:spacing w:after="0" w:line="240" w:lineRule="auto"/>
@@ -13903,9 +13942,9 @@
       </w:tcPr>
     </w:tblStylePr>
   </w:style>
-  <w:style w:type="table" w:styleId="798">
+  <w:style w:type="table" w:styleId="818">
     <w:name w:val="List Table 7 Colorful"/>
-    <w:basedOn w:val="845"/>
+    <w:basedOn w:val="865"/>
     <w:uiPriority w:val="99"/>
     <w:pPr>
       <w:spacing w:after="0" w:line="240" w:lineRule="auto"/>
@@ -14019,9 +14058,9 @@
       </w:rPr>
     </w:tblStylePr>
   </w:style>
-  <w:style w:type="table" w:styleId="799">
+  <w:style w:type="table" w:styleId="819">
     <w:name w:val="List Table 7 Colorful - Accent 1"/>
-    <w:basedOn w:val="845"/>
+    <w:basedOn w:val="865"/>
     <w:uiPriority w:val="99"/>
     <w:pPr>
       <w:spacing w:after="0" w:line="240" w:lineRule="auto"/>
@@ -14135,9 +14174,9 @@
       </w:rPr>
     </w:tblStylePr>
   </w:style>
-  <w:style w:type="table" w:styleId="800">
+  <w:style w:type="table" w:styleId="820">
     <w:name w:val="List Table 7 Colorful - Accent 2"/>
-    <w:basedOn w:val="845"/>
+    <w:basedOn w:val="865"/>
     <w:uiPriority w:val="99"/>
     <w:pPr>
       <w:spacing w:after="0" w:line="240" w:lineRule="auto"/>
@@ -14251,9 +14290,9 @@
       </w:rPr>
     </w:tblStylePr>
   </w:style>
-  <w:style w:type="table" w:styleId="801">
+  <w:style w:type="table" w:styleId="821">
     <w:name w:val="List Table 7 Colorful - Accent 3"/>
-    <w:basedOn w:val="845"/>
+    <w:basedOn w:val="865"/>
     <w:uiPriority w:val="99"/>
     <w:pPr>
       <w:spacing w:after="0" w:line="240" w:lineRule="auto"/>
@@ -14367,9 +14406,9 @@
       </w:rPr>
     </w:tblStylePr>
   </w:style>
-  <w:style w:type="table" w:styleId="802">
+  <w:style w:type="table" w:styleId="822">
     <w:name w:val="List Table 7 Colorful - Accent 4"/>
-    <w:basedOn w:val="845"/>
+    <w:basedOn w:val="865"/>
     <w:uiPriority w:val="99"/>
     <w:pPr>
       <w:spacing w:after="0" w:line="240" w:lineRule="auto"/>
@@ -14483,9 +14522,9 @@
       </w:rPr>
     </w:tblStylePr>
   </w:style>
-  <w:style w:type="table" w:styleId="803">
+  <w:style w:type="table" w:styleId="823">
     <w:name w:val="List Table 7 Colorful - Accent 5"/>
-    <w:basedOn w:val="845"/>
+    <w:basedOn w:val="865"/>
     <w:uiPriority w:val="99"/>
     <w:pPr>
       <w:spacing w:after="0" w:line="240" w:lineRule="auto"/>
@@ -14599,9 +14638,9 @@
       </w:rPr>
     </w:tblStylePr>
   </w:style>
-  <w:style w:type="table" w:styleId="804">
+  <w:style w:type="table" w:styleId="824">
     <w:name w:val="List Table 7 Colorful - Accent 6"/>
-    <w:basedOn w:val="845"/>
+    <w:basedOn w:val="865"/>
     <w:uiPriority w:val="99"/>
     <w:pPr>
       <w:spacing w:after="0" w:line="240" w:lineRule="auto"/>
@@ -14715,9 +14754,9 @@
       </w:rPr>
     </w:tblStylePr>
   </w:style>
-  <w:style w:type="table" w:styleId="805">
+  <w:style w:type="table" w:styleId="825">
     <w:name w:val="Lined - Accent"/>
-    <w:basedOn w:val="845"/>
+    <w:basedOn w:val="865"/>
     <w:uiPriority w:val="99"/>
     <w:pPr>
       <w:spacing w:after="0" w:line="240" w:lineRule="auto"/>
@@ -14805,9 +14844,9 @@
       </w:tcPr>
     </w:tblStylePr>
   </w:style>
-  <w:style w:type="table" w:styleId="806">
+  <w:style w:type="table" w:styleId="826">
     <w:name w:val="Lined - Accent 1"/>
-    <w:basedOn w:val="845"/>
+    <w:basedOn w:val="865"/>
     <w:uiPriority w:val="99"/>
     <w:pPr>
       <w:spacing w:after="0" w:line="240" w:lineRule="auto"/>
@@ -14895,9 +14934,9 @@
       </w:tcPr>
     </w:tblStylePr>
   </w:style>
-  <w:style w:type="table" w:styleId="807">
+  <w:style w:type="table" w:styleId="827">
     <w:name w:val="Lined - Accent 2"/>
-    <w:basedOn w:val="845"/>
+    <w:basedOn w:val="865"/>
     <w:uiPriority w:val="99"/>
     <w:pPr>
       <w:spacing w:after="0" w:line="240" w:lineRule="auto"/>
@@ -14985,9 +15024,9 @@
       </w:tcPr>
     </w:tblStylePr>
   </w:style>
-  <w:style w:type="table" w:styleId="808">
+  <w:style w:type="table" w:styleId="828">
     <w:name w:val="Lined - Accent 3"/>
-    <w:basedOn w:val="845"/>
+    <w:basedOn w:val="865"/>
     <w:uiPriority w:val="99"/>
     <w:pPr>
       <w:spacing w:after="0" w:line="240" w:lineRule="auto"/>
@@ -15075,9 +15114,9 @@
       </w:tcPr>
     </w:tblStylePr>
   </w:style>
-  <w:style w:type="table" w:styleId="809">
+  <w:style w:type="table" w:styleId="829">
     <w:name w:val="Lined - Accent 4"/>
-    <w:basedOn w:val="845"/>
+    <w:basedOn w:val="865"/>
     <w:uiPriority w:val="99"/>
     <w:pPr>
       <w:spacing w:after="0" w:line="240" w:lineRule="auto"/>
@@ -15165,9 +15204,9 @@
       </w:tcPr>
     </w:tblStylePr>
   </w:style>
-  <w:style w:type="table" w:styleId="810">
+  <w:style w:type="table" w:styleId="830">
     <w:name w:val="Lined - Accent 5"/>
-    <w:basedOn w:val="845"/>
+    <w:basedOn w:val="865"/>
     <w:uiPriority w:val="99"/>
     <w:pPr>
       <w:spacing w:after="0" w:line="240" w:lineRule="auto"/>
@@ -15255,9 +15294,9 @@
       </w:tcPr>
     </w:tblStylePr>
   </w:style>
-  <w:style w:type="table" w:styleId="811">
+  <w:style w:type="table" w:styleId="831">
     <w:name w:val="Lined - Accent 6"/>
-    <w:basedOn w:val="845"/>
+    <w:basedOn w:val="865"/>
     <w:uiPriority w:val="99"/>
     <w:pPr>
       <w:spacing w:after="0" w:line="240" w:lineRule="auto"/>
@@ -15345,9 +15384,9 @@
       </w:tcPr>
     </w:tblStylePr>
   </w:style>
-  <w:style w:type="table" w:styleId="812">
+  <w:style w:type="table" w:styleId="832">
     <w:name w:val="Bordered &amp; Lined - Accent"/>
-    <w:basedOn w:val="845"/>
+    <w:basedOn w:val="865"/>
     <w:uiPriority w:val="99"/>
     <w:pPr>
       <w:spacing w:after="0" w:line="240" w:lineRule="auto"/>
@@ -15443,9 +15482,9 @@
       </w:tcPr>
     </w:tblStylePr>
   </w:style>
-  <w:style w:type="table" w:styleId="813">
+  <w:style w:type="table" w:styleId="833">
     <w:name w:val="Bordered &amp; Lined - Accent 1"/>
-    <w:basedOn w:val="845"/>
+    <w:basedOn w:val="865"/>
     <w:uiPriority w:val="99"/>
     <w:pPr>
       <w:spacing w:after="0" w:line="240" w:lineRule="auto"/>
@@ -15541,9 +15580,9 @@
       </w:tcPr>
     </w:tblStylePr>
   </w:style>
-  <w:style w:type="table" w:styleId="814">
+  <w:style w:type="table" w:styleId="834">
     <w:name w:val="Bordered &amp; Lined - Accent 2"/>
-    <w:basedOn w:val="845"/>
+    <w:basedOn w:val="865"/>
     <w:uiPriority w:val="99"/>
     <w:pPr>
       <w:spacing w:after="0" w:line="240" w:lineRule="auto"/>
@@ -15639,9 +15678,9 @@
       </w:tcPr>
     </w:tblStylePr>
   </w:style>
-  <w:style w:type="table" w:styleId="815">
+  <w:style w:type="table" w:styleId="835">
     <w:name w:val="Bordered &amp; Lined - Accent 3"/>
-    <w:basedOn w:val="845"/>
+    <w:basedOn w:val="865"/>
     <w:uiPriority w:val="99"/>
     <w:pPr>
       <w:spacing w:after="0" w:line="240" w:lineRule="auto"/>
@@ -15737,9 +15776,9 @@
       </w:tcPr>
     </w:tblStylePr>
   </w:style>
-  <w:style w:type="table" w:styleId="816">
+  <w:style w:type="table" w:styleId="836">
     <w:name w:val="Bordered &amp; Lined - Accent 4"/>
-    <w:basedOn w:val="845"/>
+    <w:basedOn w:val="865"/>
     <w:uiPriority w:val="99"/>
     <w:pPr>
       <w:spacing w:after="0" w:line="240" w:lineRule="auto"/>
@@ -15835,9 +15874,9 @@
       </w:tcPr>
     </w:tblStylePr>
   </w:style>
-  <w:style w:type="table" w:styleId="817">
+  <w:style w:type="table" w:styleId="837">
     <w:name w:val="Bordered &amp; Lined - Accent 5"/>
-    <w:basedOn w:val="845"/>
+    <w:basedOn w:val="865"/>
     <w:uiPriority w:val="99"/>
     <w:pPr>
       <w:spacing w:after="0" w:line="240" w:lineRule="auto"/>
@@ -15933,9 +15972,9 @@
       </w:tcPr>
     </w:tblStylePr>
   </w:style>
-  <w:style w:type="table" w:styleId="818">
+  <w:style w:type="table" w:styleId="838">
     <w:name w:val="Bordered &amp; Lined - Accent 6"/>
-    <w:basedOn w:val="845"/>
+    <w:basedOn w:val="865"/>
     <w:uiPriority w:val="99"/>
     <w:pPr>
       <w:spacing w:after="0" w:line="240" w:lineRule="auto"/>
@@ -16031,9 +16070,9 @@
       </w:tcPr>
     </w:tblStylePr>
   </w:style>
-  <w:style w:type="table" w:styleId="819">
+  <w:style w:type="table" w:styleId="839">
     <w:name w:val="Bordered"/>
-    <w:basedOn w:val="845"/>
+    <w:basedOn w:val="865"/>
     <w:uiPriority w:val="99"/>
     <w:pPr>
       <w:spacing w:after="0" w:line="240" w:lineRule="auto"/>
@@ -16110,9 +16149,9 @@
       </w:tcPr>
     </w:tblStylePr>
   </w:style>
-  <w:style w:type="table" w:styleId="820">
+  <w:style w:type="table" w:styleId="840">
     <w:name w:val="Bordered - Accent 1"/>
-    <w:basedOn w:val="845"/>
+    <w:basedOn w:val="865"/>
     <w:uiPriority w:val="99"/>
     <w:pPr>
       <w:spacing w:after="0" w:line="240" w:lineRule="auto"/>
@@ -16189,9 +16228,9 @@
       </w:tcPr>
     </w:tblStylePr>
   </w:style>
-  <w:style w:type="table" w:styleId="821">
+  <w:style w:type="table" w:styleId="841">
     <w:name w:val="Bordered - Accent 2"/>
-    <w:basedOn w:val="845"/>
+    <w:basedOn w:val="865"/>
     <w:uiPriority w:val="99"/>
     <w:pPr>
       <w:spacing w:after="0" w:line="240" w:lineRule="auto"/>
@@ -16268,9 +16307,9 @@
       </w:tcPr>
     </w:tblStylePr>
   </w:style>
-  <w:style w:type="table" w:styleId="822">
+  <w:style w:type="table" w:styleId="842">
     <w:name w:val="Bordered - Accent 3"/>
-    <w:basedOn w:val="845"/>
+    <w:basedOn w:val="865"/>
     <w:uiPriority w:val="99"/>
     <w:pPr>
       <w:spacing w:after="0" w:line="240" w:lineRule="auto"/>
@@ -16347,9 +16386,9 @@
       </w:tcPr>
     </w:tblStylePr>
   </w:style>
-  <w:style w:type="table" w:styleId="823">
+  <w:style w:type="table" w:styleId="843">
     <w:name w:val="Bordered - Accent 4"/>
-    <w:basedOn w:val="845"/>
+    <w:basedOn w:val="865"/>
     <w:uiPriority w:val="99"/>
     <w:pPr>
       <w:spacing w:after="0" w:line="240" w:lineRule="auto"/>
@@ -16426,9 +16465,9 @@
       </w:tcPr>
     </w:tblStylePr>
   </w:style>
-  <w:style w:type="table" w:styleId="824">
+  <w:style w:type="table" w:styleId="844">
     <w:name w:val="Bordered - Accent 5"/>
-    <w:basedOn w:val="845"/>
+    <w:basedOn w:val="865"/>
     <w:uiPriority w:val="99"/>
     <w:pPr>
       <w:spacing w:after="0" w:line="240" w:lineRule="auto"/>
@@ -16505,9 +16544,9 @@
       </w:tcPr>
     </w:tblStylePr>
   </w:style>
-  <w:style w:type="table" w:styleId="825">
+  <w:style w:type="table" w:styleId="845">
     <w:name w:val="Bordered - Accent 6"/>
-    <w:basedOn w:val="845"/>
+    <w:basedOn w:val="865"/>
     <w:uiPriority w:val="99"/>
     <w:pPr>
       <w:spacing w:after="0" w:line="240" w:lineRule="auto"/>
@@ -16584,7 +16623,7 @@
       </w:tcPr>
     </w:tblStylePr>
   </w:style>
-  <w:style w:type="character" w:styleId="826">
+  <w:style w:type="character" w:styleId="846">
     <w:name w:val="Hyperlink"/>
     <w:uiPriority w:val="99"/>
     <w:unhideWhenUsed/>
@@ -16593,10 +16632,10 @@
       <w:u w:val="single"/>
     </w:rPr>
   </w:style>
-  <w:style w:type="paragraph" w:styleId="827">
+  <w:style w:type="paragraph" w:styleId="847">
     <w:name w:val="footnote text"/>
-    <w:basedOn w:val="844"/>
-    <w:link w:val="828"/>
+    <w:basedOn w:val="864"/>
+    <w:link w:val="848"/>
     <w:uiPriority w:val="99"/>
     <w:semiHidden/>
     <w:unhideWhenUsed/>
@@ -16607,15 +16646,15 @@
       <w:sz w:val="18"/>
     </w:rPr>
   </w:style>
-  <w:style w:type="character" w:styleId="828">
+  <w:style w:type="character" w:styleId="848">
     <w:name w:val="Footnote Text Char"/>
-    <w:link w:val="827"/>
+    <w:link w:val="847"/>
     <w:uiPriority w:val="99"/>
     <w:rPr>
       <w:sz w:val="18"/>
     </w:rPr>
   </w:style>
-  <w:style w:type="character" w:styleId="829">
+  <w:style w:type="character" w:styleId="849">
     <w:name w:val="footnote reference"/>
     <w:uiPriority w:val="99"/>
     <w:unhideWhenUsed/>
@@ -16623,10 +16662,10 @@
       <w:vertAlign w:val="superscript"/>
     </w:rPr>
   </w:style>
-  <w:style w:type="paragraph" w:styleId="830">
+  <w:style w:type="paragraph" w:styleId="850">
     <w:name w:val="endnote text"/>
-    <w:basedOn w:val="844"/>
-    <w:link w:val="831"/>
+    <w:basedOn w:val="864"/>
+    <w:link w:val="851"/>
     <w:uiPriority w:val="99"/>
     <w:semiHidden/>
     <w:unhideWhenUsed/>
@@ -16637,15 +16676,15 @@
       <w:sz w:val="20"/>
     </w:rPr>
   </w:style>
-  <w:style w:type="character" w:styleId="831">
+  <w:style w:type="character" w:styleId="851">
     <w:name w:val="Endnote Text Char"/>
-    <w:link w:val="830"/>
+    <w:link w:val="850"/>
     <w:uiPriority w:val="99"/>
     <w:rPr>
       <w:sz w:val="20"/>
     </w:rPr>
   </w:style>
-  <w:style w:type="character" w:styleId="832">
+  <w:style w:type="character" w:styleId="852">
     <w:name w:val="endnote reference"/>
     <w:uiPriority w:val="99"/>
     <w:semiHidden/>
@@ -16654,10 +16693,10 @@
       <w:vertAlign w:val="superscript"/>
     </w:rPr>
   </w:style>
-  <w:style w:type="paragraph" w:styleId="833">
+  <w:style w:type="paragraph" w:styleId="853">
     <w:name w:val="toc 1"/>
-    <w:basedOn w:val="844"/>
-    <w:next w:val="844"/>
+    <w:basedOn w:val="864"/>
+    <w:next w:val="864"/>
     <w:uiPriority w:val="39"/>
     <w:unhideWhenUsed/>
     <w:pPr>
@@ -16665,10 +16704,10 @@
       <w:spacing w:after="57"/>
     </w:pPr>
   </w:style>
-  <w:style w:type="paragraph" w:styleId="834">
+  <w:style w:type="paragraph" w:styleId="854">
     <w:name w:val="toc 2"/>
-    <w:basedOn w:val="844"/>
-    <w:next w:val="844"/>
+    <w:basedOn w:val="864"/>
+    <w:next w:val="864"/>
     <w:uiPriority w:val="39"/>
     <w:unhideWhenUsed/>
     <w:pPr>
@@ -16676,10 +16715,10 @@
       <w:spacing w:after="57"/>
     </w:pPr>
   </w:style>
-  <w:style w:type="paragraph" w:styleId="835">
+  <w:style w:type="paragraph" w:styleId="855">
     <w:name w:val="toc 3"/>
-    <w:basedOn w:val="844"/>
-    <w:next w:val="844"/>
+    <w:basedOn w:val="864"/>
+    <w:next w:val="864"/>
     <w:uiPriority w:val="39"/>
     <w:unhideWhenUsed/>
     <w:pPr>
@@ -16687,10 +16726,10 @@
       <w:spacing w:after="57"/>
     </w:pPr>
   </w:style>
-  <w:style w:type="paragraph" w:styleId="836">
+  <w:style w:type="paragraph" w:styleId="856">
     <w:name w:val="toc 4"/>
-    <w:basedOn w:val="844"/>
-    <w:next w:val="844"/>
+    <w:basedOn w:val="864"/>
+    <w:next w:val="864"/>
     <w:uiPriority w:val="39"/>
     <w:unhideWhenUsed/>
     <w:pPr>
@@ -16698,10 +16737,10 @@
       <w:spacing w:after="57"/>
     </w:pPr>
   </w:style>
-  <w:style w:type="paragraph" w:styleId="837">
+  <w:style w:type="paragraph" w:styleId="857">
     <w:name w:val="toc 5"/>
-    <w:basedOn w:val="844"/>
-    <w:next w:val="844"/>
+    <w:basedOn w:val="864"/>
+    <w:next w:val="864"/>
     <w:uiPriority w:val="39"/>
     <w:unhideWhenUsed/>
     <w:pPr>
@@ -16709,10 +16748,10 @@
       <w:spacing w:after="57"/>
     </w:pPr>
   </w:style>
-  <w:style w:type="paragraph" w:styleId="838">
+  <w:style w:type="paragraph" w:styleId="858">
     <w:name w:val="toc 6"/>
-    <w:basedOn w:val="844"/>
-    <w:next w:val="844"/>
+    <w:basedOn w:val="864"/>
+    <w:next w:val="864"/>
     <w:uiPriority w:val="39"/>
     <w:unhideWhenUsed/>
     <w:pPr>
@@ -16720,10 +16759,10 @@
       <w:spacing w:after="57"/>
     </w:pPr>
   </w:style>
-  <w:style w:type="paragraph" w:styleId="839">
+  <w:style w:type="paragraph" w:styleId="859">
     <w:name w:val="toc 7"/>
-    <w:basedOn w:val="844"/>
-    <w:next w:val="844"/>
+    <w:basedOn w:val="864"/>
+    <w:next w:val="864"/>
     <w:uiPriority w:val="39"/>
     <w:unhideWhenUsed/>
     <w:pPr>
@@ -16731,10 +16770,10 @@
       <w:spacing w:after="57"/>
     </w:pPr>
   </w:style>
-  <w:style w:type="paragraph" w:styleId="840">
+  <w:style w:type="paragraph" w:styleId="860">
     <w:name w:val="toc 8"/>
-    <w:basedOn w:val="844"/>
-    <w:next w:val="844"/>
+    <w:basedOn w:val="864"/>
+    <w:next w:val="864"/>
     <w:uiPriority w:val="39"/>
     <w:unhideWhenUsed/>
     <w:pPr>
@@ -16742,10 +16781,10 @@
       <w:spacing w:after="57"/>
     </w:pPr>
   </w:style>
-  <w:style w:type="paragraph" w:styleId="841">
+  <w:style w:type="paragraph" w:styleId="861">
     <w:name w:val="toc 9"/>
-    <w:basedOn w:val="844"/>
-    <w:next w:val="844"/>
+    <w:basedOn w:val="864"/>
+    <w:next w:val="864"/>
     <w:uiPriority w:val="39"/>
     <w:unhideWhenUsed/>
     <w:pPr>
@@ -16753,26 +16792,26 @@
       <w:spacing w:after="57"/>
     </w:pPr>
   </w:style>
-  <w:style w:type="paragraph" w:styleId="842">
+  <w:style w:type="paragraph" w:styleId="862">
     <w:name w:val="TOC Heading"/>
     <w:uiPriority w:val="39"/>
     <w:unhideWhenUsed/>
   </w:style>
-  <w:style w:type="paragraph" w:styleId="843">
+  <w:style w:type="paragraph" w:styleId="863">
     <w:name w:val="table of figures"/>
-    <w:basedOn w:val="844"/>
-    <w:next w:val="844"/>
+    <w:basedOn w:val="864"/>
+    <w:next w:val="864"/>
     <w:uiPriority w:val="99"/>
     <w:unhideWhenUsed/>
     <w:pPr>
       <w:spacing w:after="0" w:afterAutospacing="0"/>
     </w:pPr>
   </w:style>
-  <w:style w:type="paragraph" w:styleId="844" w:default="1">
+  <w:style w:type="paragraph" w:styleId="864" w:default="1">
     <w:name w:val="Normal"/>
     <w:qFormat/>
   </w:style>
-  <w:style w:type="table" w:styleId="845" w:default="1">
+  <w:style w:type="table" w:styleId="865" w:default="1">
     <w:name w:val="Normal Table"/>
     <w:uiPriority w:val="99"/>
     <w:semiHidden/>
@@ -16787,24 +16826,24 @@
       </w:tblCellMar>
     </w:tblPr>
   </w:style>
-  <w:style w:type="numbering" w:styleId="846" w:default="1">
+  <w:style w:type="numbering" w:styleId="866" w:default="1">
     <w:name w:val="No List"/>
     <w:uiPriority w:val="99"/>
     <w:semiHidden/>
     <w:unhideWhenUsed/>
   </w:style>
-  <w:style w:type="paragraph" w:styleId="847">
+  <w:style w:type="paragraph" w:styleId="867">
     <w:name w:val="No Spacing"/>
-    <w:basedOn w:val="844"/>
+    <w:basedOn w:val="864"/>
     <w:uiPriority w:val="1"/>
     <w:qFormat/>
     <w:pPr>
       <w:spacing w:after="0" w:line="240" w:lineRule="auto"/>
     </w:pPr>
   </w:style>
-  <w:style w:type="paragraph" w:styleId="848">
+  <w:style w:type="paragraph" w:styleId="868">
     <w:name w:val="List Paragraph"/>
-    <w:basedOn w:val="844"/>
+    <w:basedOn w:val="864"/>
     <w:uiPriority w:val="34"/>
     <w:qFormat/>
     <w:pPr>
@@ -16812,7 +16851,7 @@
       <w:ind w:left="720"/>
     </w:pPr>
   </w:style>
-  <w:style w:type="character" w:styleId="849" w:default="1">
+  <w:style w:type="character" w:styleId="869" w:default="1">
     <w:name w:val="Default Paragraph Font"/>
     <w:uiPriority w:val="1"/>
     <w:semiHidden/>

</xml_diff>